<commit_message>
Added Interpreter Section to Manual
</commit_message>
<xml_diff>
--- a/Manual/User Manual.docx
+++ b/Manual/User Manual.docx
@@ -10,16 +10,64 @@
         <w:t>The Meltean Programming Language</w:t>
       </w:r>
     </w:p>
-    <w:p>
-      <w:pPr>
-        <w:rPr>
-          <w:rFonts w:asciiTheme="majorHAnsi" w:eastAsiaTheme="majorEastAsia" w:hAnsiTheme="majorHAnsi" w:cstheme="majorBidi"/>
-          <w:spacing w:val="-10"/>
-          <w:kern w:val="28"/>
-          <w:sz w:val="56"/>
-          <w:szCs w:val="56"/>
-        </w:rPr>
-      </w:pPr>
+    <w:p/>
+    <w:p>
+      <w:pPr>
+        <w:pStyle w:val="Subtitle"/>
+      </w:pPr>
+      <w:r>
+        <w:t>A domain specific programming language for processing &amp; solving set theory problems</w:t>
+      </w:r>
+    </w:p>
+    <w:p/>
+    <w:p/>
+    <w:p>
+      <w:pPr>
+        <w:jc w:val="center"/>
+        <w:rPr>
+          <w:i/>
+        </w:rPr>
+      </w:pPr>
+      <w:r>
+        <w:rPr>
+          <w:i/>
+        </w:rPr>
+        <w:t>Authors:</w:t>
+      </w:r>
+    </w:p>
+    <w:p>
+      <w:pPr>
+        <w:jc w:val="center"/>
+      </w:pPr>
+      <w:r>
+        <w:t xml:space="preserve">Bogdan </w:t>
+      </w:r>
+      <w:r>
+        <w:rPr>
+          <w:b/>
+        </w:rPr>
+        <w:t>Buduroiu</w:t>
+      </w:r>
+      <w:r>
+        <w:t xml:space="preserve"> (bb4g15)</w:t>
+      </w:r>
+    </w:p>
+    <w:p>
+      <w:pPr>
+        <w:jc w:val="center"/>
+      </w:pPr>
+      <w:r>
+        <w:t xml:space="preserve">Mircea </w:t>
+      </w:r>
+      <w:r>
+        <w:rPr>
+          <w:b/>
+        </w:rPr>
+        <w:t>Mihalea</w:t>
+      </w:r>
+      <w:r>
+        <w:t xml:space="preserve"> (tbc)</w:t>
+      </w:r>
       <w:r>
         <w:br w:type="page"/>
       </w:r>
@@ -58,16 +106,35 @@
         <w:t>intersection, union, set subtraction, adding element to set.</w:t>
       </w:r>
       <w:r>
-        <w:t xml:space="preserve"> Also,</w:t>
-      </w:r>
-      <w:r>
-        <w:t xml:space="preserve"> for the aid of operations on various languages, Meltean supports </w:t>
+        <w:t xml:space="preserve"> </w:t>
+      </w:r>
+    </w:p>
+    <w:p>
+      <w:bookmarkStart w:id="0" w:name="_GoBack"/>
+      <w:bookmarkEnd w:id="0"/>
+      <w:r>
+        <w:t xml:space="preserve">Meltean supports </w:t>
       </w:r>
       <w:r>
         <w:rPr>
           <w:i/>
         </w:rPr>
-        <w:t>string concatenation.</w:t>
+        <w:t>string concatenation</w:t>
+      </w:r>
+      <w:r>
+        <w:rPr>
+          <w:i/>
+        </w:rPr>
+        <w:t xml:space="preserve">, </w:t>
+      </w:r>
+      <w:r>
+        <w:t>for the aid of operations on various languages</w:t>
+      </w:r>
+      <w:r>
+        <w:rPr>
+          <w:i/>
+        </w:rPr>
+        <w:t>.</w:t>
       </w:r>
       <w:r>
         <w:t xml:space="preserve"> </w:t>
@@ -974,25 +1041,7 @@
           <w:b/>
           <w:color w:val="FF0000"/>
         </w:rPr>
-        <w:t xml:space="preserve"> (this will result in a </w:t>
-      </w:r>
-      <w:proofErr w:type="spellStart"/>
-      <w:r>
-        <w:rPr>
-          <w:rFonts w:cstheme="minorHAnsi"/>
-          <w:b/>
-          <w:color w:val="FF0000"/>
-        </w:rPr>
-        <w:t>ParseError</w:t>
-      </w:r>
-      <w:proofErr w:type="spellEnd"/>
-      <w:r>
-        <w:rPr>
-          <w:rFonts w:cstheme="minorHAnsi"/>
-          <w:b/>
-          <w:color w:val="FF0000"/>
-        </w:rPr>
-        <w:t xml:space="preserve"> being thrown)</w:t>
+        <w:t xml:space="preserve"> (this will result in a ParseError being thrown)</w:t>
       </w:r>
     </w:p>
     <w:p>
@@ -1256,14 +1305,7 @@
                                 <w:rFonts w:ascii="Consolas" w:hAnsi="Consolas"/>
                                 <w:color w:val="A5A5A5" w:themeColor="accent3"/>
                               </w:rPr>
-                              <w:t xml:space="preserve">// Prints </w:t>
-                            </w:r>
-                            <w:r>
-                              <w:rPr>
-                                <w:rFonts w:ascii="Consolas" w:hAnsi="Consolas"/>
-                                <w:color w:val="A5A5A5" w:themeColor="accent3"/>
-                              </w:rPr>
-                              <w:t>String</w:t>
+                              <w:t>// Prints String</w:t>
                             </w:r>
                           </w:p>
                           <w:p>
@@ -1533,13 +1575,7 @@
         <w:ind w:left="360"/>
       </w:pPr>
       <w:r>
-        <w:t>2.1.2</w:t>
-      </w:r>
-      <w:r>
-        <w:t xml:space="preserve"> </w:t>
-      </w:r>
-      <w:r>
-        <w:t>Operations on Data Types</w:t>
+        <w:t>2.1.2 Operations on Data Types</w:t>
       </w:r>
     </w:p>
     <w:p/>
@@ -1735,25 +1771,17 @@
         <w:rPr>
           <w:rFonts w:ascii="Consolas" w:hAnsi="Consolas"/>
         </w:rPr>
-        <w:t>=</w:t>
-      </w:r>
-      <w:proofErr w:type="gramStart"/>
+        <w:t>==</w:t>
+      </w:r>
+      <w:r>
+        <w:t>,</w:t>
+      </w:r>
       <w:r>
         <w:rPr>
           <w:rFonts w:ascii="Consolas" w:hAnsi="Consolas"/>
         </w:rPr>
-        <w:t>=</w:t>
-      </w:r>
-      <w:r>
-        <w:t>,</w:t>
-      </w:r>
-      <w:r>
-        <w:rPr>
-          <w:rFonts w:ascii="Consolas" w:hAnsi="Consolas"/>
-        </w:rPr>
         <w:t>!</w:t>
       </w:r>
-      <w:proofErr w:type="gramEnd"/>
       <w:r>
         <w:rPr>
           <w:rFonts w:ascii="Consolas" w:hAnsi="Consolas"/>
@@ -1827,10 +1855,7 @@
         <w:t xml:space="preserve">), </w:t>
       </w:r>
       <w:r>
-        <w:t>Intersection</w:t>
-      </w:r>
-      <w:r>
-        <w:t xml:space="preserve"> (</w:t>
+        <w:t>Intersection (</w:t>
       </w:r>
       <w:r>
         <w:rPr>
@@ -1842,43 +1867,28 @@
         <w:rPr>
           <w:rFonts w:cstheme="minorHAnsi"/>
         </w:rPr>
-        <w:t>)</w:t>
+        <w:t>),</w:t>
+      </w:r>
+      <w:r>
+        <w:t xml:space="preserve"> </w:t>
+      </w:r>
+      <w:r>
+        <w:t xml:space="preserve">Set </w:t>
+      </w:r>
+      <w:r>
+        <w:t>Difference (</w:t>
+      </w:r>
+      <w:r>
+        <w:rPr>
+          <w:rFonts w:ascii="Consolas" w:hAnsi="Consolas"/>
+        </w:rPr>
+        <w:t>diff</w:t>
       </w:r>
       <w:r>
         <w:rPr>
           <w:rFonts w:cstheme="minorHAnsi"/>
         </w:rPr>
-        <w:t>,</w:t>
-      </w:r>
-      <w:r>
-        <w:t xml:space="preserve"> </w:t>
-      </w:r>
-      <w:r>
-        <w:t xml:space="preserve">Set </w:t>
-      </w:r>
-      <w:r>
-        <w:t>Difference</w:t>
-      </w:r>
-      <w:r>
-        <w:t xml:space="preserve"> (</w:t>
-      </w:r>
-      <w:r>
-        <w:rPr>
-          <w:rFonts w:ascii="Consolas" w:hAnsi="Consolas"/>
-        </w:rPr>
-        <w:t>diff</w:t>
-      </w:r>
-      <w:r>
-        <w:rPr>
-          <w:rFonts w:cstheme="minorHAnsi"/>
-        </w:rPr>
-        <w:t>)</w:t>
-      </w:r>
-      <w:r>
-        <w:rPr>
-          <w:rFonts w:cstheme="minorHAnsi"/>
-        </w:rPr>
-        <w:t>, Append</w:t>
+        <w:t>), Append</w:t>
       </w:r>
       <w:r>
         <w:rPr>
@@ -1953,56 +1963,38 @@
         <w:rPr>
           <w:rFonts w:ascii="Consolas" w:hAnsi="Consolas"/>
         </w:rPr>
-        <w:t>&lt;operation</w:t>
-      </w:r>
-      <w:proofErr w:type="gramStart"/>
+        <w:t>&lt;operation&gt;</w:t>
+      </w:r>
       <w:r>
         <w:rPr>
           <w:rFonts w:ascii="Consolas" w:hAnsi="Consolas"/>
         </w:rPr>
-        <w:t>&gt;</w:t>
+        <w:t xml:space="preserve"> ::= </w:t>
       </w:r>
       <w:r>
         <w:rPr>
           <w:rFonts w:ascii="Consolas" w:hAnsi="Consolas"/>
         </w:rPr>
-        <w:t xml:space="preserve"> ::=</w:t>
-      </w:r>
-      <w:proofErr w:type="gramEnd"/>
+        <w:t>&lt;</w:t>
+      </w:r>
       <w:r>
         <w:rPr>
           <w:rFonts w:ascii="Consolas" w:hAnsi="Consolas"/>
         </w:rPr>
-        <w:t xml:space="preserve"> </w:t>
+        <w:t>data_type</w:t>
       </w:r>
       <w:r>
         <w:rPr>
           <w:rFonts w:ascii="Consolas" w:hAnsi="Consolas"/>
         </w:rPr>
-        <w:t>&lt;</w:t>
-      </w:r>
-      <w:proofErr w:type="spellStart"/>
+        <w:t>&gt;&lt;operator&gt;&lt;</w:t>
+      </w:r>
       <w:r>
         <w:rPr>
           <w:rFonts w:ascii="Consolas" w:hAnsi="Consolas"/>
         </w:rPr>
         <w:t>data_type</w:t>
       </w:r>
-      <w:proofErr w:type="spellEnd"/>
-      <w:r>
-        <w:rPr>
-          <w:rFonts w:ascii="Consolas" w:hAnsi="Consolas"/>
-        </w:rPr>
-        <w:t>&gt;&lt;operator&gt;&lt;</w:t>
-      </w:r>
-      <w:proofErr w:type="spellStart"/>
-      <w:r>
-        <w:rPr>
-          <w:rFonts w:ascii="Consolas" w:hAnsi="Consolas"/>
-        </w:rPr>
-        <w:t>data_type</w:t>
-      </w:r>
-      <w:proofErr w:type="spellEnd"/>
       <w:r>
         <w:rPr>
           <w:rFonts w:ascii="Consolas" w:hAnsi="Consolas"/>
@@ -2051,35 +2043,7 @@
         <w:rPr>
           <w:rFonts w:ascii="Consolas" w:hAnsi="Consolas"/>
         </w:rPr>
-        <w:t>&lt;</w:t>
-      </w:r>
-      <w:proofErr w:type="spellStart"/>
-      <w:r>
-        <w:rPr>
-          <w:rFonts w:ascii="Consolas" w:hAnsi="Consolas"/>
-        </w:rPr>
-        <w:t>data_type</w:t>
-      </w:r>
-      <w:proofErr w:type="spellEnd"/>
-      <w:proofErr w:type="gramStart"/>
-      <w:r>
-        <w:rPr>
-          <w:rFonts w:ascii="Consolas" w:hAnsi="Consolas"/>
-        </w:rPr>
-        <w:t>&gt; ::=</w:t>
-      </w:r>
-      <w:proofErr w:type="gramEnd"/>
-      <w:r>
-        <w:rPr>
-          <w:rFonts w:ascii="Consolas" w:hAnsi="Consolas"/>
-        </w:rPr>
-        <w:t xml:space="preserve"> &lt;</w:t>
-      </w:r>
-      <w:r>
-        <w:rPr>
-          <w:rFonts w:ascii="Consolas" w:hAnsi="Consolas"/>
-        </w:rPr>
-        <w:t>variable&gt; | &lt;INT&gt; | &lt;STRING&gt; | &lt;BOOL&gt; | &lt;SET&gt;</w:t>
+        <w:t>&lt;data_type&gt; ::= &lt;variable&gt; | &lt;INT&gt; | &lt;STRING&gt; | &lt;BOOL&gt; | &lt;SET&gt;</w:t>
       </w:r>
     </w:p>
     <w:p/>
@@ -2243,21 +2207,7 @@
                               <w:rPr>
                                 <w:rFonts w:ascii="Consolas" w:hAnsi="Consolas"/>
                               </w:rPr>
-                              <w:t xml:space="preserve">i = </w:t>
-                            </w:r>
-                            <w:proofErr w:type="spellStart"/>
-                            <w:r>
-                              <w:rPr>
-                                <w:rFonts w:ascii="Consolas" w:hAnsi="Consolas"/>
-                              </w:rPr>
-                              <w:t>i</w:t>
-                            </w:r>
-                            <w:proofErr w:type="spellEnd"/>
-                            <w:r>
-                              <w:rPr>
-                                <w:rFonts w:ascii="Consolas" w:hAnsi="Consolas"/>
-                              </w:rPr>
-                              <w:t xml:space="preserve"> + j;</w:t>
+                              <w:t>i = i + j;</w:t>
                             </w:r>
                             <w:r>
                               <w:rPr>
@@ -2466,21 +2416,7 @@
                               <w:rPr>
                                 <w:rFonts w:ascii="Consolas" w:hAnsi="Consolas"/>
                               </w:rPr>
-                              <w:t>str</w:t>
-                            </w:r>
-                            <w:proofErr w:type="gramStart"/>
-                            <w:r>
-                              <w:rPr>
-                                <w:rFonts w:ascii="Consolas" w:hAnsi="Consolas"/>
-                              </w:rPr>
-                              <w:t>1 !</w:t>
-                            </w:r>
-                            <w:proofErr w:type="gramEnd"/>
-                            <w:r>
-                              <w:rPr>
-                                <w:rFonts w:ascii="Consolas" w:hAnsi="Consolas"/>
-                              </w:rPr>
-                              <w:t>= str2;</w:t>
+                              <w:t>str1 != str2;</w:t>
                             </w:r>
                             <w:r>
                               <w:rPr>
@@ -2694,25 +2630,7 @@
                                 <w:b/>
                                 <w:color w:val="C868C1"/>
                               </w:rPr>
-                              <w:t>{“</w:t>
-                            </w:r>
-                            <w:proofErr w:type="spellStart"/>
-                            <w:r>
-                              <w:rPr>
-                                <w:rFonts w:ascii="Consolas" w:hAnsi="Consolas"/>
-                                <w:b/>
-                                <w:color w:val="C868C1"/>
-                              </w:rPr>
-                              <w:t>a</w:t>
-                            </w:r>
-                            <w:proofErr w:type="spellEnd"/>
-                            <w:r>
-                              <w:rPr>
-                                <w:rFonts w:ascii="Consolas" w:hAnsi="Consolas"/>
-                                <w:b/>
-                                <w:color w:val="C868C1"/>
-                              </w:rPr>
-                              <w:t>”</w:t>
+                              <w:t>{“a”</w:t>
                             </w:r>
                             <w:r>
                               <w:rPr>
@@ -2847,23 +2765,7 @@
                                 <w:rFonts w:ascii="Consolas" w:hAnsi="Consolas"/>
                                 <w:color w:val="A5A5A5" w:themeColor="accent3"/>
                               </w:rPr>
-                              <w:t>// Prints {</w:t>
-                            </w:r>
-                            <w:proofErr w:type="gramStart"/>
-                            <w:r>
-                              <w:rPr>
-                                <w:rFonts w:ascii="Consolas" w:hAnsi="Consolas"/>
-                                <w:color w:val="A5A5A5" w:themeColor="accent3"/>
-                              </w:rPr>
-                              <w:t>a,b</w:t>
-                            </w:r>
-                            <w:proofErr w:type="gramEnd"/>
-                            <w:r>
-                              <w:rPr>
-                                <w:rFonts w:ascii="Consolas" w:hAnsi="Consolas"/>
-                                <w:color w:val="A5A5A5" w:themeColor="accent3"/>
-                              </w:rPr>
-                              <w:t>,c,d} in lexicographic order</w:t>
+                              <w:t>// Prints {a,b,c,d} in lexicographic order</w:t>
                             </w:r>
                           </w:p>
                           <w:p>
@@ -2887,19 +2789,11 @@
                               </w:rPr>
                               <w:t xml:space="preserve"> </w:t>
                             </w:r>
-                            <w:proofErr w:type="gramStart"/>
-                            <w:r>
-                              <w:rPr>
-                                <w:rFonts w:ascii="Consolas" w:hAnsi="Consolas"/>
-                              </w:rPr>
-                              <w:t>a</w:t>
-                            </w:r>
-                            <w:proofErr w:type="gramEnd"/>
-                            <w:r>
-                              <w:rPr>
-                                <w:rFonts w:ascii="Consolas" w:hAnsi="Consolas"/>
-                              </w:rPr>
-                              <w:t xml:space="preserve"> </w:t>
+                            <w:r>
+                              <w:rPr>
+                                <w:rFonts w:ascii="Consolas" w:hAnsi="Consolas"/>
+                              </w:rPr>
+                              <w:t xml:space="preserve">a </w:t>
                             </w:r>
                             <w:r>
                               <w:rPr>
@@ -2942,21 +2836,11 @@
                                 <w:rFonts w:ascii="Consolas" w:hAnsi="Consolas"/>
                               </w:rPr>
                             </w:pPr>
-                            <w:proofErr w:type="spellStart"/>
-                            <w:proofErr w:type="gramStart"/>
-                            <w:r>
-                              <w:rPr>
-                                <w:rFonts w:ascii="Consolas" w:hAnsi="Consolas"/>
-                              </w:rPr>
-                              <w:t>a</w:t>
-                            </w:r>
-                            <w:proofErr w:type="spellEnd"/>
-                            <w:proofErr w:type="gramEnd"/>
-                            <w:r>
-                              <w:rPr>
-                                <w:rFonts w:ascii="Consolas" w:hAnsi="Consolas"/>
-                              </w:rPr>
-                              <w:t xml:space="preserve"> add </w:t>
+                            <w:r>
+                              <w:rPr>
+                                <w:rFonts w:ascii="Consolas" w:hAnsi="Consolas"/>
+                              </w:rPr>
+                              <w:t xml:space="preserve">a add </w:t>
                             </w:r>
                           </w:p>
                           <w:p>
@@ -4438,25 +4322,7 @@
           <w:b/>
           <w:color w:val="FF0000"/>
         </w:rPr>
-        <w:t xml:space="preserve">The interpreter will throw an </w:t>
-      </w:r>
-      <w:proofErr w:type="spellStart"/>
-      <w:r>
-        <w:rPr>
-          <w:rFonts w:cstheme="minorHAnsi"/>
-          <w:b/>
-          <w:color w:val="FF0000"/>
-        </w:rPr>
-        <w:t>Illegal_Operation</w:t>
-      </w:r>
-      <w:proofErr w:type="spellEnd"/>
-      <w:r>
-        <w:rPr>
-          <w:rFonts w:cstheme="minorHAnsi"/>
-          <w:b/>
-          <w:color w:val="FF0000"/>
-        </w:rPr>
-        <w:t xml:space="preserve"> exception should an invalid operation be performed, e.g. performing integer addition between two sets</w:t>
+        <w:t>The interpreter will throw an Illegal_Operation exception should an invalid operation be performed, e.g. performing integer addition between two sets</w:t>
       </w:r>
     </w:p>
     <w:p>
@@ -4507,15 +4373,7 @@
         <w:t>Mel</w:t>
       </w:r>
       <w:r>
-        <w:t xml:space="preserve">tean has support for </w:t>
-      </w:r>
-      <w:proofErr w:type="gramStart"/>
-      <w:r>
-        <w:t>IF..</w:t>
-      </w:r>
-      <w:proofErr w:type="gramEnd"/>
-      <w:r>
-        <w:t xml:space="preserve">THEN statements and also IF..THEN..ELSE statements. The structure is </w:t>
+        <w:t xml:space="preserve">tean has support for IF..THEN statements and also IF..THEN..ELSE statements. The structure is </w:t>
       </w:r>
     </w:p>
     <w:p>
@@ -4532,46 +4390,24 @@
         <w:rPr>
           <w:rFonts w:ascii="Consolas" w:hAnsi="Consolas"/>
         </w:rPr>
-        <w:t xml:space="preserve">if &lt; </w:t>
-      </w:r>
-      <w:proofErr w:type="spellStart"/>
+        <w:t>if &lt; bool_condition</w:t>
+      </w:r>
       <w:r>
         <w:rPr>
           <w:rFonts w:ascii="Consolas" w:hAnsi="Consolas"/>
         </w:rPr>
-        <w:t>bool_condition</w:t>
-      </w:r>
-      <w:proofErr w:type="spellEnd"/>
+        <w:t xml:space="preserve"> </w:t>
+      </w:r>
       <w:r>
         <w:rPr>
           <w:rFonts w:ascii="Consolas" w:hAnsi="Consolas"/>
         </w:rPr>
-        <w:t xml:space="preserve"> </w:t>
+        <w:t>&gt; { &lt;statements&gt; }</w:t>
       </w:r>
       <w:r>
         <w:rPr>
           <w:rFonts w:ascii="Consolas" w:hAnsi="Consolas"/>
         </w:rPr>
-        <w:t xml:space="preserve">&gt; </w:t>
-      </w:r>
-      <w:proofErr w:type="gramStart"/>
-      <w:r>
-        <w:rPr>
-          <w:rFonts w:ascii="Consolas" w:hAnsi="Consolas"/>
-        </w:rPr>
-        <w:t>{ &lt;</w:t>
-      </w:r>
-      <w:proofErr w:type="gramEnd"/>
-      <w:r>
-        <w:rPr>
-          <w:rFonts w:ascii="Consolas" w:hAnsi="Consolas"/>
-        </w:rPr>
-        <w:t>statements&gt; }</w:t>
-      </w:r>
-      <w:r>
-        <w:rPr>
-          <w:rFonts w:ascii="Consolas" w:hAnsi="Consolas"/>
-        </w:rPr>
         <w:t>;</w:t>
       </w:r>
     </w:p>
@@ -4598,35 +4434,7 @@
         <w:rPr>
           <w:rFonts w:ascii="Consolas" w:hAnsi="Consolas" w:cstheme="minorHAnsi"/>
         </w:rPr>
-        <w:t xml:space="preserve">if &lt; </w:t>
-      </w:r>
-      <w:proofErr w:type="spellStart"/>
-      <w:r>
-        <w:rPr>
-          <w:rFonts w:ascii="Consolas" w:hAnsi="Consolas" w:cstheme="minorHAnsi"/>
-        </w:rPr>
-        <w:t>bool_condition</w:t>
-      </w:r>
-      <w:proofErr w:type="spellEnd"/>
-      <w:r>
-        <w:rPr>
-          <w:rFonts w:ascii="Consolas" w:hAnsi="Consolas" w:cstheme="minorHAnsi"/>
-        </w:rPr>
-        <w:t xml:space="preserve"> &gt; </w:t>
-      </w:r>
-      <w:proofErr w:type="gramStart"/>
-      <w:r>
-        <w:rPr>
-          <w:rFonts w:ascii="Consolas" w:hAnsi="Consolas" w:cstheme="minorHAnsi"/>
-        </w:rPr>
-        <w:t>{ &lt;</w:t>
-      </w:r>
-      <w:proofErr w:type="gramEnd"/>
-      <w:r>
-        <w:rPr>
-          <w:rFonts w:ascii="Consolas" w:hAnsi="Consolas" w:cstheme="minorHAnsi"/>
-        </w:rPr>
-        <w:t>statements&gt; } else { &lt;statements&gt; };</w:t>
+        <w:t>if &lt; bool_condition &gt; { &lt;statements&gt; } else { &lt;statements&gt; };</w:t>
       </w:r>
     </w:p>
     <w:p>
@@ -5130,15 +4938,7 @@
         <w:ind w:left="360"/>
       </w:pPr>
       <w:r>
-        <w:t>Meltean has support for both FOREACH type loops as well as the FOR(&lt;</w:t>
-      </w:r>
-      <w:proofErr w:type="spellStart"/>
-      <w:r>
-        <w:t>init</w:t>
-      </w:r>
-      <w:proofErr w:type="spellEnd"/>
-      <w:r>
-        <w:t>&gt;;&lt;condition&gt;;&lt;step&gt;) type loops. The structure for the FOREACH loop is:</w:t>
+        <w:t>Meltean has support for both FOREACH type loops as well as the FOR(&lt;init&gt;;&lt;condition&gt;;&lt;step&gt;) type loops. The structure for the FOREACH loop is:</w:t>
       </w:r>
     </w:p>
     <w:p>
@@ -5157,21 +4957,7 @@
         <w:rPr>
           <w:rFonts w:ascii="Consolas" w:hAnsi="Consolas"/>
         </w:rPr>
-        <w:t xml:space="preserve">for &lt;var&gt; in &lt;set&gt; </w:t>
-      </w:r>
-      <w:proofErr w:type="gramStart"/>
-      <w:r>
-        <w:rPr>
-          <w:rFonts w:ascii="Consolas" w:hAnsi="Consolas"/>
-        </w:rPr>
-        <w:t>{ &lt;</w:t>
-      </w:r>
-      <w:proofErr w:type="gramEnd"/>
-      <w:r>
-        <w:rPr>
-          <w:rFonts w:ascii="Consolas" w:hAnsi="Consolas"/>
-        </w:rPr>
-        <w:t>statements&gt; };</w:t>
+        <w:t>for &lt;var&gt; in &lt;set&gt; { &lt;statements&gt; };</w:t>
       </w:r>
     </w:p>
     <w:p>
@@ -5208,27 +4994,7 @@
         <w:rPr>
           <w:rFonts w:ascii="Consolas" w:hAnsi="Consolas"/>
         </w:rPr>
-        <w:t>for &lt;var&gt; to &lt;integer&gt;</w:t>
-      </w:r>
-      <w:r>
-        <w:rPr>
-          <w:rFonts w:ascii="Consolas" w:hAnsi="Consolas"/>
-        </w:rPr>
-        <w:t xml:space="preserve"> </w:t>
-      </w:r>
-      <w:proofErr w:type="gramStart"/>
-      <w:r>
-        <w:rPr>
-          <w:rFonts w:ascii="Consolas" w:hAnsi="Consolas"/>
-        </w:rPr>
-        <w:t>{ &lt;</w:t>
-      </w:r>
-      <w:proofErr w:type="gramEnd"/>
-      <w:r>
-        <w:rPr>
-          <w:rFonts w:ascii="Consolas" w:hAnsi="Consolas"/>
-        </w:rPr>
-        <w:t>statements&gt; };</w:t>
+        <w:t>for &lt;var&gt; to &lt;integer&gt; { &lt;statements&gt; };</w:t>
       </w:r>
     </w:p>
     <w:p>
@@ -5241,56 +5007,44 @@
           <w:color w:val="FF0000"/>
         </w:rPr>
       </w:pPr>
-      <w:proofErr w:type="gramStart"/>
       <w:r>
         <w:rPr>
           <w:rFonts w:cstheme="minorHAnsi"/>
           <w:b/>
           <w:color w:val="FF0000"/>
         </w:rPr>
-        <w:t>At the moment</w:t>
-      </w:r>
-      <w:proofErr w:type="gramEnd"/>
-      <w:r>
+        <w:t>At the moment, the language only supports an increment of 1.</w:t>
+      </w:r>
+    </w:p>
+    <w:p>
+      <w:pPr>
+        <w:ind w:left="1080"/>
+        <w:jc w:val="right"/>
         <w:rPr>
           <w:rFonts w:cstheme="minorHAnsi"/>
           <w:b/>
           <w:color w:val="FF0000"/>
         </w:rPr>
-        <w:t>, the language only supports an increment of 1.</w:t>
-      </w:r>
-    </w:p>
-    <w:p>
-      <w:pPr>
-        <w:ind w:left="1080"/>
-        <w:jc w:val="right"/>
+      </w:pPr>
+      <w:r>
         <w:rPr>
           <w:rFonts w:cstheme="minorHAnsi"/>
           <w:b/>
           <w:color w:val="FF0000"/>
         </w:rPr>
-      </w:pPr>
-      <w:r>
+        <w:t>In the traditional FOR loop, the variable used when looping (&lt;var&gt;) must be declared before the loop, similarly to the C language.</w:t>
+      </w:r>
+    </w:p>
+    <w:p>
+      <w:pPr>
+        <w:ind w:left="1080"/>
+        <w:jc w:val="right"/>
         <w:rPr>
           <w:rFonts w:cstheme="minorHAnsi"/>
           <w:b/>
           <w:color w:val="FF0000"/>
         </w:rPr>
-        <w:t>In the traditional FOR loop, the variable used when looping (&lt;var&gt;) must be declared before the loop, similarly to the C language.</w:t>
-      </w:r>
-    </w:p>
-    <w:p>
-      <w:pPr>
-        <w:ind w:left="1080"/>
-        <w:jc w:val="right"/>
-        <w:rPr>
-          <w:rFonts w:cstheme="minorHAnsi"/>
-          <w:b/>
-          <w:color w:val="FF0000"/>
-        </w:rPr>
-      </w:pPr>
-      <w:bookmarkStart w:id="0" w:name="_GoBack"/>
-      <w:bookmarkEnd w:id="0"/>
+      </w:pPr>
     </w:p>
     <w:p>
       <w:pPr>
@@ -5389,25 +5143,7 @@
                                 <w:b/>
                                 <w:color w:val="C868C1"/>
                               </w:rPr>
-                              <w:t>{“</w:t>
-                            </w:r>
-                            <w:proofErr w:type="spellStart"/>
-                            <w:r>
-                              <w:rPr>
-                                <w:rFonts w:ascii="Consolas" w:hAnsi="Consolas"/>
-                                <w:b/>
-                                <w:color w:val="C868C1"/>
-                              </w:rPr>
-                              <w:t>a</w:t>
-                            </w:r>
-                            <w:proofErr w:type="spellEnd"/>
-                            <w:r>
-                              <w:rPr>
-                                <w:rFonts w:ascii="Consolas" w:hAnsi="Consolas"/>
-                                <w:b/>
-                                <w:color w:val="C868C1"/>
-                              </w:rPr>
-                              <w:t>”, “b”}</w:t>
+                              <w:t>{“a”, “b”}</w:t>
                             </w:r>
                             <w:r>
                               <w:rPr>

</xml_diff>

<commit_message>
Added Control Flow section
</commit_message>
<xml_diff>
--- a/Manual/User Manual.docx
+++ b/Manual/User Manual.docx
@@ -7,7 +7,15 @@
         <w:pStyle w:val="Title"/>
       </w:pPr>
       <w:r>
-        <w:t>The Meltean Programming Language</w:t>
+        <w:t xml:space="preserve">The </w:t>
+      </w:r>
+      <w:proofErr w:type="spellStart"/>
+      <w:r>
+        <w:t>Meltean</w:t>
+      </w:r>
+      <w:proofErr w:type="spellEnd"/>
+      <w:r>
+        <w:t xml:space="preserve"> Programming Language</w:t>
       </w:r>
     </w:p>
     <w:p/>
@@ -56,15 +64,22 @@
       <w:pPr>
         <w:jc w:val="center"/>
       </w:pPr>
-      <w:r>
-        <w:t xml:space="preserve">Mircea </w:t>
-      </w:r>
+      <w:proofErr w:type="spellStart"/>
+      <w:r>
+        <w:t>Mircea</w:t>
+      </w:r>
+      <w:proofErr w:type="spellEnd"/>
+      <w:r>
+        <w:t xml:space="preserve"> </w:t>
+      </w:r>
+      <w:proofErr w:type="spellStart"/>
       <w:r>
         <w:rPr>
           <w:b/>
         </w:rPr>
         <w:t>Mihalea</w:t>
       </w:r>
+      <w:proofErr w:type="spellEnd"/>
       <w:r>
         <w:t xml:space="preserve"> (tbc)</w:t>
       </w:r>
@@ -110,10 +125,13 @@
       </w:r>
     </w:p>
     <w:p>
-      <w:bookmarkStart w:id="0" w:name="_GoBack"/>
-      <w:bookmarkEnd w:id="0"/>
-      <w:r>
-        <w:t xml:space="preserve">Meltean supports </w:t>
+      <w:proofErr w:type="spellStart"/>
+      <w:r>
+        <w:t>Meltean</w:t>
+      </w:r>
+      <w:proofErr w:type="spellEnd"/>
+      <w:r>
+        <w:t xml:space="preserve"> supports </w:t>
       </w:r>
       <w:r>
         <w:rPr>
@@ -170,6 +188,9 @@
     </w:p>
     <w:p/>
     <w:p>
+      <w:pPr>
+        <w:ind w:left="360"/>
+      </w:pPr>
       <w:r>
         <w:t xml:space="preserve">Meltean supports declarations and operation on </w:t>
       </w:r>
@@ -215,6 +236,9 @@
       </w:r>
     </w:p>
     <w:p>
+      <w:pPr>
+        <w:ind w:left="360"/>
+      </w:pPr>
       <w:r>
         <w:t>The language is dynamic and weakly typed, to favour programmer efficiency and writing less code to achieve the programmer’s goal.</w:t>
       </w:r>
@@ -241,13 +265,13 @@
         <w:ind w:left="360"/>
       </w:pPr>
       <w:r>
-        <w:t>2.1.1 Declaration &amp; Mutation</w:t>
+        <w:t>2.1.1 Declaration &amp; Initialization</w:t>
       </w:r>
     </w:p>
     <w:p/>
     <w:p>
       <w:pPr>
-        <w:ind w:firstLine="0"/>
+        <w:ind w:left="720" w:firstLine="0"/>
         <w:rPr>
           <w:rFonts w:cstheme="minorHAnsi"/>
           <w:color w:val="000000" w:themeColor="text1"/>
@@ -285,13 +309,16 @@
     </w:p>
     <w:p>
       <w:pPr>
-        <w:ind w:firstLine="0"/>
+        <w:ind w:left="720" w:firstLine="0"/>
       </w:pPr>
       <w:r>
         <w:t>For declaration, the following syntax must be used:</w:t>
       </w:r>
     </w:p>
     <w:p>
+      <w:pPr>
+        <w:ind w:left="720"/>
+      </w:pPr>
       <w:r>
         <w:tab/>
       </w:r>
@@ -342,16 +369,16 @@
         <mc:AlternateContent>
           <mc:Choice Requires="wps">
             <w:drawing>
-              <wp:anchor distT="0" distB="0" distL="114300" distR="114300" simplePos="0" relativeHeight="251659264" behindDoc="0" locked="0" layoutInCell="1" allowOverlap="1" wp14:anchorId="40931F5D" wp14:editId="0E9C70C3">
+              <wp:anchor distT="0" distB="0" distL="114300" distR="114300" simplePos="0" relativeHeight="251659264" behindDoc="0" locked="0" layoutInCell="1" allowOverlap="1" wp14:anchorId="40931F5D" wp14:editId="168C299B">
                 <wp:simplePos x="0" y="0"/>
                 <wp:positionH relativeFrom="column">
-                  <wp:posOffset>1044575</wp:posOffset>
+                  <wp:posOffset>1045210</wp:posOffset>
                 </wp:positionH>
                 <wp:positionV relativeFrom="paragraph">
-                  <wp:posOffset>94615</wp:posOffset>
+                  <wp:posOffset>97155</wp:posOffset>
                 </wp:positionV>
-                <wp:extent cx="5142865" cy="799465"/>
-                <wp:effectExtent l="0" t="0" r="13335" b="13335"/>
+                <wp:extent cx="5142865" cy="910590"/>
+                <wp:effectExtent l="0" t="0" r="13335" b="29210"/>
                 <wp:wrapSquare wrapText="bothSides"/>
                 <wp:docPr id="1" name="Text Box 1"/>
                 <wp:cNvGraphicFramePr/>
@@ -362,7 +389,7 @@
                       <wps:spPr>
                         <a:xfrm>
                           <a:off x="0" y="0"/>
-                          <a:ext cx="5142865" cy="799465"/>
+                          <a:ext cx="5142865" cy="910590"/>
                         </a:xfrm>
                         <a:prstGeom prst="rect">
                           <a:avLst/>
@@ -644,6 +671,103 @@
                               <w:t xml:space="preserve"> as an empty set</w:t>
                             </w:r>
                           </w:p>
+                          <w:p>
+                            <w:pPr>
+                              <w:rPr>
+                                <w:rFonts w:ascii="Consolas" w:hAnsi="Consolas"/>
+                                <w:color w:val="A6A6A6" w:themeColor="background1" w:themeShade="A6"/>
+                              </w:rPr>
+                            </w:pPr>
+                            <w:proofErr w:type="spellStart"/>
+                            <w:r>
+                              <w:rPr>
+                                <w:rFonts w:ascii="Consolas" w:hAnsi="Consolas"/>
+                                <w:b/>
+                                <w:color w:val="4472C4" w:themeColor="accent1"/>
+                              </w:rPr>
+                              <w:t>var</w:t>
+                            </w:r>
+                            <w:proofErr w:type="spellEnd"/>
+                            <w:r>
+                              <w:rPr>
+                                <w:rFonts w:ascii="Consolas" w:hAnsi="Consolas"/>
+                                <w:b/>
+                                <w:color w:val="4472C4" w:themeColor="accent1"/>
+                              </w:rPr>
+                              <w:t xml:space="preserve"> </w:t>
+                            </w:r>
+                            <w:r>
+                              <w:rPr>
+                                <w:rFonts w:ascii="Consolas" w:hAnsi="Consolas"/>
+                              </w:rPr>
+                              <w:t xml:space="preserve">p = </w:t>
+                            </w:r>
+                            <w:r>
+                              <w:rPr>
+                                <w:rFonts w:ascii="Consolas" w:hAnsi="Consolas"/>
+                                <w:b/>
+                                <w:color w:val="7030A0"/>
+                              </w:rPr>
+                              <w:t>{“</w:t>
+                            </w:r>
+                            <w:proofErr w:type="spellStart"/>
+                            <w:r>
+                              <w:rPr>
+                                <w:rFonts w:ascii="Consolas" w:hAnsi="Consolas"/>
+                                <w:b/>
+                                <w:color w:val="7030A0"/>
+                              </w:rPr>
+                              <w:t>a”</w:t>
+                            </w:r>
+                            <w:proofErr w:type="gramStart"/>
+                            <w:r>
+                              <w:rPr>
+                                <w:rFonts w:ascii="Consolas" w:hAnsi="Consolas"/>
+                                <w:b/>
+                                <w:color w:val="7030A0"/>
+                              </w:rPr>
+                              <w:t>,”b</w:t>
+                            </w:r>
+                            <w:proofErr w:type="spellEnd"/>
+                            <w:proofErr w:type="gramEnd"/>
+                            <w:r>
+                              <w:rPr>
+                                <w:rFonts w:ascii="Consolas" w:hAnsi="Consolas"/>
+                                <w:b/>
+                                <w:color w:val="7030A0"/>
+                              </w:rPr>
+                              <w:t>”}</w:t>
+                            </w:r>
+                            <w:r>
+                              <w:rPr>
+                                <w:rFonts w:ascii="Consolas" w:hAnsi="Consolas"/>
+                              </w:rPr>
+                              <w:t xml:space="preserve">; </w:t>
+                            </w:r>
+                            <w:r>
+                              <w:rPr>
+                                <w:rFonts w:ascii="Consolas" w:hAnsi="Consolas"/>
+                                <w:color w:val="A6A6A6" w:themeColor="background1" w:themeShade="A6"/>
+                              </w:rPr>
+                              <w:t>// Initializes p as {</w:t>
+                            </w:r>
+                            <w:proofErr w:type="spellStart"/>
+                            <w:r>
+                              <w:rPr>
+                                <w:rFonts w:ascii="Consolas" w:hAnsi="Consolas"/>
+                                <w:color w:val="A6A6A6" w:themeColor="background1" w:themeShade="A6"/>
+                              </w:rPr>
+                              <w:t>a,b</w:t>
+                            </w:r>
+                            <w:proofErr w:type="spellEnd"/>
+                            <w:r>
+                              <w:rPr>
+                                <w:rFonts w:ascii="Consolas" w:hAnsi="Consolas"/>
+                                <w:color w:val="A6A6A6" w:themeColor="background1" w:themeShade="A6"/>
+                              </w:rPr>
+                              <w:t>}</w:t>
+                            </w:r>
+                          </w:p>
                         </w:txbxContent>
                       </wps:txbx>
                       <wps:bodyPr rot="0" spcFirstLastPara="0" vertOverflow="overflow" horzOverflow="overflow" vert="horz" wrap="square" lIns="91440" tIns="45720" rIns="91440" bIns="45720" numCol="1" spcCol="0" rtlCol="0" fromWordArt="0" anchor="ctr" anchorCtr="0" forceAA="0" compatLnSpc="1">
@@ -670,7 +794,7 @@
                 <v:stroke joinstyle="miter"/>
                 <v:path gradientshapeok="t" o:connecttype="rect"/>
               </v:shapetype>
-              <v:shape id="Text Box 1" o:spid="_x0000_s1026" type="#_x0000_t202" style="position:absolute;left:0;text-align:left;margin-left:82.25pt;margin-top:7.45pt;width:404.95pt;height:62.95pt;z-index:251659264;visibility:visible;mso-wrap-style:square;mso-width-percent:0;mso-height-percent:0;mso-wrap-distance-left:9pt;mso-wrap-distance-top:0;mso-wrap-distance-right:9pt;mso-wrap-distance-bottom:0;mso-position-horizontal:absolute;mso-position-horizontal-relative:text;mso-position-vertical:absolute;mso-position-vertical-relative:text;mso-width-percent:0;mso-height-percent:0;mso-width-relative:margin;mso-height-relative:margin;v-text-anchor:middle" o:gfxdata="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" filled="f" strokecolor="#4472c4 [3204]">
+              <v:shape id="Text Box 1" o:spid="_x0000_s1026" type="#_x0000_t202" style="position:absolute;left:0;text-align:left;margin-left:82.3pt;margin-top:7.65pt;width:404.95pt;height:71.7pt;z-index:251659264;visibility:visible;mso-wrap-style:square;mso-width-percent:0;mso-height-percent:0;mso-wrap-distance-left:9pt;mso-wrap-distance-top:0;mso-wrap-distance-right:9pt;mso-wrap-distance-bottom:0;mso-position-horizontal:absolute;mso-position-horizontal-relative:text;mso-position-vertical:absolute;mso-position-vertical-relative:text;mso-width-percent:0;mso-height-percent:0;mso-width-relative:margin;mso-height-relative:margin;v-text-anchor:middle" o:gfxdata="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" filled="f" strokecolor="#4472c4 [3204]">
                 <v:textbox>
                   <w:txbxContent>
                     <w:p>
@@ -924,6 +1048,103 @@
                           <w:color w:val="A5A5A5" w:themeColor="accent3"/>
                         </w:rPr>
                         <w:t xml:space="preserve"> as an empty set</w:t>
+                      </w:r>
+                    </w:p>
+                    <w:p>
+                      <w:pPr>
+                        <w:rPr>
+                          <w:rFonts w:ascii="Consolas" w:hAnsi="Consolas"/>
+                          <w:color w:val="A6A6A6" w:themeColor="background1" w:themeShade="A6"/>
+                        </w:rPr>
+                      </w:pPr>
+                      <w:proofErr w:type="spellStart"/>
+                      <w:r>
+                        <w:rPr>
+                          <w:rFonts w:ascii="Consolas" w:hAnsi="Consolas"/>
+                          <w:b/>
+                          <w:color w:val="4472C4" w:themeColor="accent1"/>
+                        </w:rPr>
+                        <w:t>var</w:t>
+                      </w:r>
+                      <w:proofErr w:type="spellEnd"/>
+                      <w:r>
+                        <w:rPr>
+                          <w:rFonts w:ascii="Consolas" w:hAnsi="Consolas"/>
+                          <w:b/>
+                          <w:color w:val="4472C4" w:themeColor="accent1"/>
+                        </w:rPr>
+                        <w:t xml:space="preserve"> </w:t>
+                      </w:r>
+                      <w:r>
+                        <w:rPr>
+                          <w:rFonts w:ascii="Consolas" w:hAnsi="Consolas"/>
+                        </w:rPr>
+                        <w:t xml:space="preserve">p = </w:t>
+                      </w:r>
+                      <w:r>
+                        <w:rPr>
+                          <w:rFonts w:ascii="Consolas" w:hAnsi="Consolas"/>
+                          <w:b/>
+                          <w:color w:val="7030A0"/>
+                        </w:rPr>
+                        <w:t>{“</w:t>
+                      </w:r>
+                      <w:proofErr w:type="spellStart"/>
+                      <w:r>
+                        <w:rPr>
+                          <w:rFonts w:ascii="Consolas" w:hAnsi="Consolas"/>
+                          <w:b/>
+                          <w:color w:val="7030A0"/>
+                        </w:rPr>
+                        <w:t>a”</w:t>
+                      </w:r>
+                      <w:proofErr w:type="gramStart"/>
+                      <w:r>
+                        <w:rPr>
+                          <w:rFonts w:ascii="Consolas" w:hAnsi="Consolas"/>
+                          <w:b/>
+                          <w:color w:val="7030A0"/>
+                        </w:rPr>
+                        <w:t>,”b</w:t>
+                      </w:r>
+                      <w:proofErr w:type="spellEnd"/>
+                      <w:proofErr w:type="gramEnd"/>
+                      <w:r>
+                        <w:rPr>
+                          <w:rFonts w:ascii="Consolas" w:hAnsi="Consolas"/>
+                          <w:b/>
+                          <w:color w:val="7030A0"/>
+                        </w:rPr>
+                        <w:t>”}</w:t>
+                      </w:r>
+                      <w:r>
+                        <w:rPr>
+                          <w:rFonts w:ascii="Consolas" w:hAnsi="Consolas"/>
+                        </w:rPr>
+                        <w:t xml:space="preserve">; </w:t>
+                      </w:r>
+                      <w:r>
+                        <w:rPr>
+                          <w:rFonts w:ascii="Consolas" w:hAnsi="Consolas"/>
+                          <w:color w:val="A6A6A6" w:themeColor="background1" w:themeShade="A6"/>
+                        </w:rPr>
+                        <w:t>// Initializes p as {</w:t>
+                      </w:r>
+                      <w:proofErr w:type="spellStart"/>
+                      <w:r>
+                        <w:rPr>
+                          <w:rFonts w:ascii="Consolas" w:hAnsi="Consolas"/>
+                          <w:color w:val="A6A6A6" w:themeColor="background1" w:themeShade="A6"/>
+                        </w:rPr>
+                        <w:t>a,b</w:t>
+                      </w:r>
+                      <w:proofErr w:type="spellEnd"/>
+                      <w:r>
+                        <w:rPr>
+                          <w:rFonts w:ascii="Consolas" w:hAnsi="Consolas"/>
+                          <w:color w:val="A6A6A6" w:themeColor="background1" w:themeShade="A6"/>
+                        </w:rPr>
+                        <w:t>}</w:t>
                       </w:r>
                     </w:p>
                   </w:txbxContent>
@@ -1041,7 +1262,25 @@
           <w:b/>
           <w:color w:val="FF0000"/>
         </w:rPr>
-        <w:t xml:space="preserve"> (this will result in a ParseError being thrown)</w:t>
+        <w:t xml:space="preserve"> (this will result in a </w:t>
+      </w:r>
+      <w:proofErr w:type="spellStart"/>
+      <w:r>
+        <w:rPr>
+          <w:rFonts w:cstheme="minorHAnsi"/>
+          <w:b/>
+          <w:color w:val="FF0000"/>
+        </w:rPr>
+        <w:t>ParseError</w:t>
+      </w:r>
+      <w:proofErr w:type="spellEnd"/>
+      <w:r>
+        <w:rPr>
+          <w:rFonts w:cstheme="minorHAnsi"/>
+          <w:b/>
+          <w:color w:val="FF0000"/>
+        </w:rPr>
+        <w:t xml:space="preserve"> being thrown)</w:t>
       </w:r>
     </w:p>
     <w:p>
@@ -1049,6 +1288,7 @@
         <w:tabs>
           <w:tab w:val="left" w:pos="3794"/>
         </w:tabs>
+        <w:ind w:left="720" w:firstLine="0"/>
         <w:rPr>
           <w:rFonts w:cstheme="minorHAnsi"/>
           <w:color w:val="000000" w:themeColor="text1"/>
@@ -1268,7 +1508,37 @@
                                 <w:rFonts w:ascii="Consolas" w:hAnsi="Consolas"/>
                                 <w:color w:val="A5A5A5" w:themeColor="accent3"/>
                               </w:rPr>
-                              <w:t>// Mutates i to become a string</w:t>
+                              <w:t xml:space="preserve">// </w:t>
+                            </w:r>
+                            <w:proofErr w:type="spellStart"/>
+                            <w:r>
+                              <w:rPr>
+                                <w:rFonts w:ascii="Consolas" w:hAnsi="Consolas"/>
+                                <w:color w:val="A5A5A5" w:themeColor="accent3"/>
+                              </w:rPr>
+                              <w:t>i</w:t>
+                            </w:r>
+                            <w:proofErr w:type="spellEnd"/>
+                            <w:r>
+                              <w:rPr>
+                                <w:rFonts w:ascii="Consolas" w:hAnsi="Consolas"/>
+                                <w:color w:val="A5A5A5" w:themeColor="accent3"/>
+                              </w:rPr>
+                              <w:t xml:space="preserve"> to become</w:t>
+                            </w:r>
+                            <w:r>
+                              <w:rPr>
+                                <w:rFonts w:ascii="Consolas" w:hAnsi="Consolas"/>
+                                <w:color w:val="A5A5A5" w:themeColor="accent3"/>
+                              </w:rPr>
+                              <w:t>s</w:t>
+                            </w:r>
+                            <w:r>
+                              <w:rPr>
+                                <w:rFonts w:ascii="Consolas" w:hAnsi="Consolas"/>
+                                <w:color w:val="A5A5A5" w:themeColor="accent3"/>
+                              </w:rPr>
+                              <w:t xml:space="preserve"> a string</w:t>
                             </w:r>
                           </w:p>
                           <w:p>
@@ -1464,7 +1734,37 @@
                           <w:rFonts w:ascii="Consolas" w:hAnsi="Consolas"/>
                           <w:color w:val="A5A5A5" w:themeColor="accent3"/>
                         </w:rPr>
-                        <w:t>// Mutates i to become a string</w:t>
+                        <w:t xml:space="preserve">// </w:t>
+                      </w:r>
+                      <w:proofErr w:type="spellStart"/>
+                      <w:r>
+                        <w:rPr>
+                          <w:rFonts w:ascii="Consolas" w:hAnsi="Consolas"/>
+                          <w:color w:val="A5A5A5" w:themeColor="accent3"/>
+                        </w:rPr>
+                        <w:t>i</w:t>
+                      </w:r>
+                      <w:proofErr w:type="spellEnd"/>
+                      <w:r>
+                        <w:rPr>
+                          <w:rFonts w:ascii="Consolas" w:hAnsi="Consolas"/>
+                          <w:color w:val="A5A5A5" w:themeColor="accent3"/>
+                        </w:rPr>
+                        <w:t xml:space="preserve"> to become</w:t>
+                      </w:r>
+                      <w:r>
+                        <w:rPr>
+                          <w:rFonts w:ascii="Consolas" w:hAnsi="Consolas"/>
+                          <w:color w:val="A5A5A5" w:themeColor="accent3"/>
+                        </w:rPr>
+                        <w:t>s</w:t>
+                      </w:r>
+                      <w:r>
+                        <w:rPr>
+                          <w:rFonts w:ascii="Consolas" w:hAnsi="Consolas"/>
+                          <w:color w:val="A5A5A5" w:themeColor="accent3"/>
+                        </w:rPr>
+                        <w:t xml:space="preserve"> a string</w:t>
                       </w:r>
                     </w:p>
                     <w:p>
@@ -1501,14 +1801,7 @@
                           <w:rFonts w:ascii="Consolas" w:hAnsi="Consolas"/>
                           <w:color w:val="A5A5A5" w:themeColor="accent3"/>
                         </w:rPr>
-                        <w:t xml:space="preserve">// Prints </w:t>
-                      </w:r>
-                      <w:r>
-                        <w:rPr>
-                          <w:rFonts w:ascii="Consolas" w:hAnsi="Consolas"/>
-                          <w:color w:val="A5A5A5" w:themeColor="accent3"/>
-                        </w:rPr>
-                        <w:t>String</w:t>
+                        <w:t>// Prints String</w:t>
                       </w:r>
                     </w:p>
                     <w:p>
@@ -1565,9 +1858,12 @@
           <w:szCs w:val="24"/>
         </w:rPr>
       </w:pPr>
-      <w:r>
-        <w:br w:type="page"/>
-      </w:r>
+    </w:p>
+    <w:p>
+      <w:pPr>
+        <w:pStyle w:val="Heading3"/>
+        <w:ind w:left="360"/>
+      </w:pPr>
     </w:p>
     <w:p>
       <w:pPr>
@@ -1771,7 +2067,14 @@
         <w:rPr>
           <w:rFonts w:ascii="Consolas" w:hAnsi="Consolas"/>
         </w:rPr>
-        <w:t>==</w:t>
+        <w:t>=</w:t>
+      </w:r>
+      <w:proofErr w:type="gramStart"/>
+      <w:r>
+        <w:rPr>
+          <w:rFonts w:ascii="Consolas" w:hAnsi="Consolas"/>
+        </w:rPr>
+        <w:t>=</w:t>
       </w:r>
       <w:r>
         <w:t>,</w:t>
@@ -1782,6 +2085,7 @@
         </w:rPr>
         <w:t>!</w:t>
       </w:r>
+      <w:proofErr w:type="gramEnd"/>
       <w:r>
         <w:rPr>
           <w:rFonts w:ascii="Consolas" w:hAnsi="Consolas"/>
@@ -1810,13 +2114,13 @@
         </w:numPr>
       </w:pPr>
       <w:r>
-        <w:t>Concatenation (</w:t>
+        <w:t>Negation (</w:t>
       </w:r>
       <w:r>
         <w:rPr>
           <w:rFonts w:ascii="Consolas" w:hAnsi="Consolas"/>
         </w:rPr>
-        <w:t>^</w:t>
+        <w:t>!</w:t>
       </w:r>
       <w:r>
         <w:t>) (</w:t>
@@ -1825,7 +2129,7 @@
         <w:rPr>
           <w:b/>
         </w:rPr>
-        <w:t>on strings</w:t>
+        <w:t>on bools</w:t>
       </w:r>
       <w:r>
         <w:t>)</w:t>
@@ -1840,6 +2144,36 @@
         </w:numPr>
       </w:pPr>
       <w:r>
+        <w:t>Concatenation (</w:t>
+      </w:r>
+      <w:r>
+        <w:rPr>
+          <w:rFonts w:ascii="Consolas" w:hAnsi="Consolas"/>
+        </w:rPr>
+        <w:t>^</w:t>
+      </w:r>
+      <w:r>
+        <w:t>) (</w:t>
+      </w:r>
+      <w:r>
+        <w:rPr>
+          <w:b/>
+        </w:rPr>
+        <w:t>on strings</w:t>
+      </w:r>
+      <w:r>
+        <w:t>)</w:t>
+      </w:r>
+    </w:p>
+    <w:p>
+      <w:pPr>
+        <w:pStyle w:val="ListParagraph"/>
+        <w:numPr>
+          <w:ilvl w:val="0"/>
+          <w:numId w:val="6"/>
+        </w:numPr>
+      </w:pPr>
+      <w:r>
         <w:t>Union (</w:t>
       </w:r>
       <w:r>
@@ -1963,38 +2297,56 @@
         <w:rPr>
           <w:rFonts w:ascii="Consolas" w:hAnsi="Consolas"/>
         </w:rPr>
-        <w:t>&lt;operation&gt;</w:t>
-      </w:r>
+        <w:t>&lt;operation</w:t>
+      </w:r>
+      <w:proofErr w:type="gramStart"/>
       <w:r>
         <w:rPr>
           <w:rFonts w:ascii="Consolas" w:hAnsi="Consolas"/>
         </w:rPr>
-        <w:t xml:space="preserve"> ::= </w:t>
+        <w:t>&gt;</w:t>
       </w:r>
       <w:r>
         <w:rPr>
           <w:rFonts w:ascii="Consolas" w:hAnsi="Consolas"/>
         </w:rPr>
+        <w:t xml:space="preserve"> ::=</w:t>
+      </w:r>
+      <w:proofErr w:type="gramEnd"/>
+      <w:r>
+        <w:rPr>
+          <w:rFonts w:ascii="Consolas" w:hAnsi="Consolas"/>
+        </w:rPr>
+        <w:t xml:space="preserve"> </w:t>
+      </w:r>
+      <w:r>
+        <w:rPr>
+          <w:rFonts w:ascii="Consolas" w:hAnsi="Consolas"/>
+        </w:rPr>
         <w:t>&lt;</w:t>
       </w:r>
+      <w:proofErr w:type="spellStart"/>
       <w:r>
         <w:rPr>
           <w:rFonts w:ascii="Consolas" w:hAnsi="Consolas"/>
         </w:rPr>
         <w:t>data_type</w:t>
       </w:r>
+      <w:proofErr w:type="spellEnd"/>
       <w:r>
         <w:rPr>
           <w:rFonts w:ascii="Consolas" w:hAnsi="Consolas"/>
         </w:rPr>
         <w:t>&gt;&lt;operator&gt;&lt;</w:t>
       </w:r>
+      <w:proofErr w:type="spellStart"/>
       <w:r>
         <w:rPr>
           <w:rFonts w:ascii="Consolas" w:hAnsi="Consolas"/>
         </w:rPr>
         <w:t>data_type</w:t>
       </w:r>
+      <w:proofErr w:type="spellEnd"/>
       <w:r>
         <w:rPr>
           <w:rFonts w:ascii="Consolas" w:hAnsi="Consolas"/>
@@ -2043,7 +2395,29 @@
         <w:rPr>
           <w:rFonts w:ascii="Consolas" w:hAnsi="Consolas"/>
         </w:rPr>
-        <w:t>&lt;data_type&gt; ::= &lt;variable&gt; | &lt;INT&gt; | &lt;STRING&gt; | &lt;BOOL&gt; | &lt;SET&gt;</w:t>
+        <w:t>&lt;</w:t>
+      </w:r>
+      <w:proofErr w:type="spellStart"/>
+      <w:r>
+        <w:rPr>
+          <w:rFonts w:ascii="Consolas" w:hAnsi="Consolas"/>
+        </w:rPr>
+        <w:t>data_type</w:t>
+      </w:r>
+      <w:proofErr w:type="spellEnd"/>
+      <w:proofErr w:type="gramStart"/>
+      <w:r>
+        <w:rPr>
+          <w:rFonts w:ascii="Consolas" w:hAnsi="Consolas"/>
+        </w:rPr>
+        <w:t>&gt; ::=</w:t>
+      </w:r>
+      <w:proofErr w:type="gramEnd"/>
+      <w:r>
+        <w:rPr>
+          <w:rFonts w:ascii="Consolas" w:hAnsi="Consolas"/>
+        </w:rPr>
+        <w:t xml:space="preserve"> &lt;variable&gt; | &lt;INT&gt; | &lt;STRING&gt; | &lt;BOOL&gt; | &lt;SET&gt;</w:t>
       </w:r>
     </w:p>
     <w:p/>
@@ -2063,16 +2437,16 @@
         <mc:AlternateContent>
           <mc:Choice Requires="wps">
             <w:drawing>
-              <wp:anchor distT="0" distB="0" distL="114300" distR="114300" simplePos="0" relativeHeight="251663360" behindDoc="0" locked="0" layoutInCell="1" allowOverlap="1" wp14:anchorId="4DC9491A" wp14:editId="312EEAE0">
+              <wp:anchor distT="0" distB="0" distL="114300" distR="114300" simplePos="0" relativeHeight="251663360" behindDoc="0" locked="0" layoutInCell="1" allowOverlap="1" wp14:anchorId="4DC9491A" wp14:editId="2C272A5E">
                 <wp:simplePos x="0" y="0"/>
                 <wp:positionH relativeFrom="column">
                   <wp:posOffset>1320800</wp:posOffset>
                 </wp:positionH>
                 <wp:positionV relativeFrom="paragraph">
-                  <wp:posOffset>9525</wp:posOffset>
+                  <wp:posOffset>71755</wp:posOffset>
                 </wp:positionV>
-                <wp:extent cx="5142865" cy="3560445"/>
-                <wp:effectExtent l="0" t="0" r="13335" b="20955"/>
+                <wp:extent cx="5142865" cy="3720465"/>
+                <wp:effectExtent l="0" t="0" r="13335" b="13335"/>
                 <wp:wrapSquare wrapText="bothSides"/>
                 <wp:docPr id="3" name="Text Box 3"/>
                 <wp:cNvGraphicFramePr/>
@@ -2083,7 +2457,7 @@
                       <wps:spPr>
                         <a:xfrm>
                           <a:off x="0" y="0"/>
-                          <a:ext cx="5142865" cy="3560445"/>
+                          <a:ext cx="5142865" cy="3720465"/>
                         </a:xfrm>
                         <a:prstGeom prst="rect">
                           <a:avLst/>
@@ -2203,11 +2577,33 @@
                                 <w:color w:val="A5A5A5" w:themeColor="accent3"/>
                               </w:rPr>
                             </w:pPr>
-                            <w:r>
-                              <w:rPr>
-                                <w:rFonts w:ascii="Consolas" w:hAnsi="Consolas"/>
-                              </w:rPr>
-                              <w:t>i = i + j;</w:t>
+                            <w:proofErr w:type="spellStart"/>
+                            <w:r>
+                              <w:rPr>
+                                <w:rFonts w:ascii="Consolas" w:hAnsi="Consolas"/>
+                              </w:rPr>
+                              <w:t>i</w:t>
+                            </w:r>
+                            <w:proofErr w:type="spellEnd"/>
+                            <w:r>
+                              <w:rPr>
+                                <w:rFonts w:ascii="Consolas" w:hAnsi="Consolas"/>
+                              </w:rPr>
+                              <w:t xml:space="preserve"> = </w:t>
+                            </w:r>
+                            <w:proofErr w:type="spellStart"/>
+                            <w:r>
+                              <w:rPr>
+                                <w:rFonts w:ascii="Consolas" w:hAnsi="Consolas"/>
+                              </w:rPr>
+                              <w:t>i</w:t>
+                            </w:r>
+                            <w:proofErr w:type="spellEnd"/>
+                            <w:r>
+                              <w:rPr>
+                                <w:rFonts w:ascii="Consolas" w:hAnsi="Consolas"/>
+                              </w:rPr>
+                              <w:t xml:space="preserve"> + j;</w:t>
                             </w:r>
                             <w:r>
                               <w:rPr>
@@ -2220,7 +2616,23 @@
                                 <w:rFonts w:ascii="Consolas" w:hAnsi="Consolas"/>
                                 <w:color w:val="A5A5A5" w:themeColor="accent3"/>
                               </w:rPr>
-                              <w:t>// i = 0 + 1</w:t>
+                              <w:t xml:space="preserve">// </w:t>
+                            </w:r>
+                            <w:proofErr w:type="spellStart"/>
+                            <w:r>
+                              <w:rPr>
+                                <w:rFonts w:ascii="Consolas" w:hAnsi="Consolas"/>
+                                <w:color w:val="A5A5A5" w:themeColor="accent3"/>
+                              </w:rPr>
+                              <w:t>i</w:t>
+                            </w:r>
+                            <w:proofErr w:type="spellEnd"/>
+                            <w:r>
+                              <w:rPr>
+                                <w:rFonts w:ascii="Consolas" w:hAnsi="Consolas"/>
+                                <w:color w:val="A5A5A5" w:themeColor="accent3"/>
+                              </w:rPr>
+                              <w:t xml:space="preserve"> = 0 + 1</w:t>
                             </w:r>
                           </w:p>
                           <w:p>
@@ -2416,7 +2828,21 @@
                               <w:rPr>
                                 <w:rFonts w:ascii="Consolas" w:hAnsi="Consolas"/>
                               </w:rPr>
-                              <w:t>str1 != str2;</w:t>
+                              <w:t>str</w:t>
+                            </w:r>
+                            <w:proofErr w:type="gramStart"/>
+                            <w:r>
+                              <w:rPr>
+                                <w:rFonts w:ascii="Consolas" w:hAnsi="Consolas"/>
+                              </w:rPr>
+                              <w:t>1 !</w:t>
+                            </w:r>
+                            <w:proofErr w:type="gramEnd"/>
+                            <w:r>
+                              <w:rPr>
+                                <w:rFonts w:ascii="Consolas" w:hAnsi="Consolas"/>
+                              </w:rPr>
+                              <w:t>= str2;</w:t>
                             </w:r>
                             <w:r>
                               <w:rPr>
@@ -2603,6 +3029,7 @@
                                 <w:rFonts w:ascii="Consolas" w:hAnsi="Consolas"/>
                               </w:rPr>
                             </w:pPr>
+                            <w:proofErr w:type="spellStart"/>
                             <w:r>
                               <w:rPr>
                                 <w:rFonts w:ascii="Consolas" w:hAnsi="Consolas"/>
@@ -2611,6 +3038,7 @@
                               </w:rPr>
                               <w:t>var</w:t>
                             </w:r>
+                            <w:proofErr w:type="spellEnd"/>
                             <w:r>
                               <w:rPr>
                                 <w:rFonts w:ascii="Consolas" w:hAnsi="Consolas"/>
@@ -2630,22 +3058,40 @@
                                 <w:b/>
                                 <w:color w:val="C868C1"/>
                               </w:rPr>
-                              <w:t>{“a”</w:t>
-                            </w:r>
+                              <w:t>{“</w:t>
+                            </w:r>
+                            <w:proofErr w:type="spellStart"/>
                             <w:r>
                               <w:rPr>
                                 <w:rFonts w:ascii="Consolas" w:hAnsi="Consolas"/>
                                 <w:b/>
                                 <w:color w:val="C868C1"/>
                               </w:rPr>
-                              <w:t>, “d”</w:t>
-                            </w:r>
+                              <w:t>a</w:t>
+                            </w:r>
+                            <w:proofErr w:type="spellEnd"/>
                             <w:r>
                               <w:rPr>
                                 <w:rFonts w:ascii="Consolas" w:hAnsi="Consolas"/>
                                 <w:b/>
                                 <w:color w:val="C868C1"/>
                               </w:rPr>
+                              <w:t>”</w:t>
+                            </w:r>
+                            <w:r>
+                              <w:rPr>
+                                <w:rFonts w:ascii="Consolas" w:hAnsi="Consolas"/>
+                                <w:b/>
+                                <w:color w:val="C868C1"/>
+                              </w:rPr>
+                              <w:t>, “d”</w:t>
+                            </w:r>
+                            <w:r>
+                              <w:rPr>
+                                <w:rFonts w:ascii="Consolas" w:hAnsi="Consolas"/>
+                                <w:b/>
+                                <w:color w:val="C868C1"/>
+                              </w:rPr>
                               <w:t>}</w:t>
                             </w:r>
                             <w:r>
@@ -2654,6 +3100,7 @@
                               </w:rPr>
                               <w:t xml:space="preserve">; </w:t>
                             </w:r>
+                            <w:proofErr w:type="spellStart"/>
                             <w:r>
                               <w:rPr>
                                 <w:rFonts w:ascii="Consolas" w:hAnsi="Consolas"/>
@@ -2662,6 +3109,7 @@
                               </w:rPr>
                               <w:t>var</w:t>
                             </w:r>
+                            <w:proofErr w:type="spellEnd"/>
                             <w:r>
                               <w:rPr>
                                 <w:rFonts w:ascii="Consolas" w:hAnsi="Consolas"/>
@@ -2765,7 +3213,39 @@
                                 <w:rFonts w:ascii="Consolas" w:hAnsi="Consolas"/>
                                 <w:color w:val="A5A5A5" w:themeColor="accent3"/>
                               </w:rPr>
-                              <w:t>// Prints {a,b,c,d} in lexicographic order</w:t>
+                              <w:t>// Prints {</w:t>
+                            </w:r>
+                            <w:proofErr w:type="spellStart"/>
+                            <w:proofErr w:type="gramStart"/>
+                            <w:r>
+                              <w:rPr>
+                                <w:rFonts w:ascii="Consolas" w:hAnsi="Consolas"/>
+                                <w:color w:val="A5A5A5" w:themeColor="accent3"/>
+                              </w:rPr>
+                              <w:t>a,b</w:t>
+                            </w:r>
+                            <w:proofErr w:type="gramEnd"/>
+                            <w:r>
+                              <w:rPr>
+                                <w:rFonts w:ascii="Consolas" w:hAnsi="Consolas"/>
+                                <w:color w:val="A5A5A5" w:themeColor="accent3"/>
+                              </w:rPr>
+                              <w:t>,</w:t>
+                            </w:r>
+                            <w:r>
+                              <w:rPr>
+                                <w:rFonts w:ascii="Consolas" w:hAnsi="Consolas"/>
+                                <w:color w:val="A5A5A5" w:themeColor="accent3"/>
+                              </w:rPr>
+                              <w:t>d</w:t>
+                            </w:r>
+                            <w:proofErr w:type="spellEnd"/>
+                            <w:r>
+                              <w:rPr>
+                                <w:rFonts w:ascii="Consolas" w:hAnsi="Consolas"/>
+                                <w:color w:val="A5A5A5" w:themeColor="accent3"/>
+                              </w:rPr>
+                              <w:t>} in lexicographic order</w:t>
                             </w:r>
                           </w:p>
                           <w:p>
@@ -2789,11 +3269,19 @@
                               </w:rPr>
                               <w:t xml:space="preserve"> </w:t>
                             </w:r>
-                            <w:r>
-                              <w:rPr>
-                                <w:rFonts w:ascii="Consolas" w:hAnsi="Consolas"/>
-                              </w:rPr>
-                              <w:t xml:space="preserve">a </w:t>
+                            <w:proofErr w:type="gramStart"/>
+                            <w:r>
+                              <w:rPr>
+                                <w:rFonts w:ascii="Consolas" w:hAnsi="Consolas"/>
+                              </w:rPr>
+                              <w:t>a</w:t>
+                            </w:r>
+                            <w:proofErr w:type="gramEnd"/>
+                            <w:r>
+                              <w:rPr>
+                                <w:rFonts w:ascii="Consolas" w:hAnsi="Consolas"/>
+                              </w:rPr>
+                              <w:t xml:space="preserve"> </w:t>
                             </w:r>
                             <w:r>
                               <w:rPr>
@@ -2834,13 +3322,145 @@
                             <w:pPr>
                               <w:rPr>
                                 <w:rFonts w:ascii="Consolas" w:hAnsi="Consolas"/>
+                                <w:color w:val="A5A5A5" w:themeColor="accent3"/>
                               </w:rPr>
                             </w:pPr>
-                            <w:r>
-                              <w:rPr>
-                                <w:rFonts w:ascii="Consolas" w:hAnsi="Consolas"/>
-                              </w:rPr>
-                              <w:t xml:space="preserve">a add </w:t>
+                            <w:proofErr w:type="spellStart"/>
+                            <w:r>
+                              <w:rPr>
+                                <w:rFonts w:ascii="Consolas" w:hAnsi="Consolas"/>
+                              </w:rPr>
+                              <w:t>a</w:t>
+                            </w:r>
+                            <w:proofErr w:type="spellEnd"/>
+                            <w:r>
+                              <w:rPr>
+                                <w:rFonts w:ascii="Consolas" w:hAnsi="Consolas"/>
+                              </w:rPr>
+                              <w:t xml:space="preserve"> = </w:t>
+                            </w:r>
+                            <w:proofErr w:type="spellStart"/>
+                            <w:r>
+                              <w:rPr>
+                                <w:rFonts w:ascii="Consolas" w:hAnsi="Consolas"/>
+                              </w:rPr>
+                              <w:t>a</w:t>
+                            </w:r>
+                            <w:proofErr w:type="spellEnd"/>
+                            <w:r>
+                              <w:rPr>
+                                <w:rFonts w:ascii="Consolas" w:hAnsi="Consolas"/>
+                              </w:rPr>
+                              <w:t xml:space="preserve"> </w:t>
+                            </w:r>
+                            <w:r>
+                              <w:rPr>
+                                <w:rFonts w:ascii="Consolas" w:hAnsi="Consolas"/>
+                                <w:b/>
+                                <w:color w:val="4472C4" w:themeColor="accent1"/>
+                              </w:rPr>
+                              <w:t>add</w:t>
+                            </w:r>
+                            <w:r>
+                              <w:rPr>
+                                <w:rFonts w:ascii="Consolas" w:hAnsi="Consolas"/>
+                                <w:color w:val="4472C4" w:themeColor="accent1"/>
+                              </w:rPr>
+                              <w:t xml:space="preserve"> </w:t>
+                            </w:r>
+                            <w:r>
+                              <w:rPr>
+                                <w:rFonts w:ascii="Consolas" w:hAnsi="Consolas"/>
+                              </w:rPr>
+                              <w:t xml:space="preserve">“c”; </w:t>
+                            </w:r>
+                            <w:r>
+                              <w:rPr>
+                                <w:rFonts w:ascii="Consolas" w:hAnsi="Consolas"/>
+                                <w:color w:val="A5A5A5" w:themeColor="accent3"/>
+                              </w:rPr>
+                              <w:t>// a is now {</w:t>
+                            </w:r>
+                            <w:proofErr w:type="spellStart"/>
+                            <w:proofErr w:type="gramStart"/>
+                            <w:r>
+                              <w:rPr>
+                                <w:rFonts w:ascii="Consolas" w:hAnsi="Consolas"/>
+                                <w:color w:val="A5A5A5" w:themeColor="accent3"/>
+                              </w:rPr>
+                              <w:t>a,b</w:t>
+                            </w:r>
+                            <w:proofErr w:type="gramEnd"/>
+                            <w:r>
+                              <w:rPr>
+                                <w:rFonts w:ascii="Consolas" w:hAnsi="Consolas"/>
+                                <w:color w:val="A5A5A5" w:themeColor="accent3"/>
+                              </w:rPr>
+                              <w:t>,c,d</w:t>
+                            </w:r>
+                            <w:proofErr w:type="spellEnd"/>
+                            <w:r>
+                              <w:rPr>
+                                <w:rFonts w:ascii="Consolas" w:hAnsi="Consolas"/>
+                                <w:color w:val="A5A5A5" w:themeColor="accent3"/>
+                              </w:rPr>
+                              <w:t>}</w:t>
+                            </w:r>
+                          </w:p>
+                          <w:p>
+                            <w:pPr>
+                              <w:rPr>
+                                <w:rFonts w:ascii="Consolas" w:hAnsi="Consolas"/>
+                              </w:rPr>
+                            </w:pPr>
+                            <w:r>
+                              <w:rPr>
+                                <w:rFonts w:ascii="Consolas" w:hAnsi="Consolas"/>
+                                <w:b/>
+                                <w:color w:val="4472C4" w:themeColor="accent1"/>
+                              </w:rPr>
+                              <w:t>print</w:t>
+                            </w:r>
+                            <w:r>
+                              <w:rPr>
+                                <w:rFonts w:ascii="Consolas" w:hAnsi="Consolas"/>
+                                <w:color w:val="4472C4" w:themeColor="accent1"/>
+                              </w:rPr>
+                              <w:t xml:space="preserve"> </w:t>
+                            </w:r>
+                            <w:r>
+                              <w:rPr>
+                                <w:rFonts w:ascii="Consolas" w:hAnsi="Consolas"/>
+                              </w:rPr>
+                              <w:t xml:space="preserve">a </w:t>
+                            </w:r>
+                            <w:r>
+                              <w:rPr>
+                                <w:rFonts w:ascii="Consolas" w:hAnsi="Consolas"/>
+                                <w:b/>
+                                <w:color w:val="4472C4" w:themeColor="accent1"/>
+                              </w:rPr>
+                              <w:t>union</w:t>
+                            </w:r>
+                            <w:r>
+                              <w:rPr>
+                                <w:rFonts w:ascii="Consolas" w:hAnsi="Consolas"/>
+                                <w:color w:val="4472C4" w:themeColor="accent1"/>
+                              </w:rPr>
+                              <w:t xml:space="preserve"> </w:t>
+                            </w:r>
+                            <w:r>
+                              <w:rPr>
+                                <w:rFonts w:ascii="Consolas" w:hAnsi="Consolas"/>
+                              </w:rPr>
+                              <w:t xml:space="preserve">b; </w:t>
+                            </w:r>
+                            <w:r>
+                              <w:rPr>
+                                <w:rFonts w:ascii="Consolas" w:hAnsi="Consolas"/>
+                                <w:color w:val="A6A6A6" w:themeColor="background1" w:themeShade="A6"/>
+                              </w:rPr>
+                              <w:t>// Prints {a, b, c, d}</w:t>
                             </w:r>
                           </w:p>
                           <w:p>
@@ -2995,6 +3615,50 @@
                               <w:rPr>
                                 <w:rFonts w:ascii="Consolas" w:hAnsi="Consolas"/>
                                 <w:color w:val="A5A5A5" w:themeColor="accent3"/>
+                              </w:rPr>
+                              <w:t>// Prints false</w:t>
+                            </w:r>
+                          </w:p>
+                          <w:p>
+                            <w:pPr>
+                              <w:rPr>
+                                <w:rFonts w:ascii="Consolas" w:hAnsi="Consolas"/>
+                              </w:rPr>
+                            </w:pPr>
+                            <w:proofErr w:type="gramStart"/>
+                            <w:r>
+                              <w:rPr>
+                                <w:rFonts w:ascii="Consolas" w:hAnsi="Consolas"/>
+                                <w:b/>
+                                <w:color w:val="4472C4" w:themeColor="accent1"/>
+                              </w:rPr>
+                              <w:t xml:space="preserve">print </w:t>
+                            </w:r>
+                            <w:r>
+                              <w:rPr>
+                                <w:rFonts w:ascii="Consolas" w:hAnsi="Consolas"/>
+                                <w:b/>
+                                <w:color w:val="4472C4" w:themeColor="accent1"/>
+                              </w:rPr>
+                              <w:t>!</w:t>
+                            </w:r>
+                            <w:r>
+                              <w:rPr>
+                                <w:rFonts w:ascii="Consolas" w:hAnsi="Consolas"/>
+                              </w:rPr>
+                              <w:t>bool</w:t>
+                            </w:r>
+                            <w:proofErr w:type="gramEnd"/>
+                            <w:r>
+                              <w:rPr>
+                                <w:rFonts w:ascii="Consolas" w:hAnsi="Consolas"/>
+                              </w:rPr>
+                              <w:t xml:space="preserve">1; </w:t>
+                            </w:r>
+                            <w:r>
+                              <w:rPr>
+                                <w:rFonts w:ascii="Consolas" w:hAnsi="Consolas"/>
+                                <w:color w:val="A6A6A6" w:themeColor="background1" w:themeShade="A6"/>
                               </w:rPr>
                               <w:t>// Prints false</w:t>
                             </w:r>
@@ -3090,7 +3754,7 @@
           </mc:Choice>
           <mc:Fallback>
             <w:pict>
-              <v:shape w14:anchorId="4DC9491A" id="Text Box 3" o:spid="_x0000_s1028" type="#_x0000_t202" style="position:absolute;left:0;text-align:left;margin-left:104pt;margin-top:.75pt;width:404.95pt;height:280.35pt;z-index:251663360;visibility:visible;mso-wrap-style:square;mso-width-percent:0;mso-height-percent:0;mso-wrap-distance-left:9pt;mso-wrap-distance-top:0;mso-wrap-distance-right:9pt;mso-wrap-distance-bottom:0;mso-position-horizontal:absolute;mso-position-horizontal-relative:text;mso-position-vertical:absolute;mso-position-vertical-relative:text;mso-width-percent:0;mso-height-percent:0;mso-width-relative:margin;mso-height-relative:margin;v-text-anchor:middle" o:gfxdata="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" filled="f" strokecolor="#4472c4 [3204]">
+              <v:shape w14:anchorId="4DC9491A" id="Text Box 3" o:spid="_x0000_s1028" type="#_x0000_t202" style="position:absolute;left:0;text-align:left;margin-left:104pt;margin-top:5.65pt;width:404.95pt;height:292.95pt;z-index:251663360;visibility:visible;mso-wrap-style:square;mso-width-percent:0;mso-height-percent:0;mso-wrap-distance-left:9pt;mso-wrap-distance-top:0;mso-wrap-distance-right:9pt;mso-wrap-distance-bottom:0;mso-position-horizontal:absolute;mso-position-horizontal-relative:text;mso-position-vertical:absolute;mso-position-vertical-relative:text;mso-width-percent:0;mso-height-percent:0;mso-width-relative:margin;mso-height-relative:margin;v-text-anchor:middle" o:gfxdata="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" filled="f" strokecolor="#4472c4 [3204]">
                 <v:textbox>
                   <w:txbxContent>
                     <w:p>
@@ -3184,12 +3848,6 @@
                           <w:color w:val="A5A5A5" w:themeColor="accent3"/>
                         </w:rPr>
                       </w:pPr>
-                      <w:r>
-                        <w:rPr>
-                          <w:rFonts w:ascii="Consolas" w:hAnsi="Consolas"/>
-                        </w:rPr>
-                        <w:t xml:space="preserve">i = </w:t>
-                      </w:r>
                       <w:proofErr w:type="spellStart"/>
                       <w:r>
                         <w:rPr>
@@ -3202,6 +3860,20 @@
                         <w:rPr>
                           <w:rFonts w:ascii="Consolas" w:hAnsi="Consolas"/>
                         </w:rPr>
+                        <w:t xml:space="preserve"> = </w:t>
+                      </w:r>
+                      <w:proofErr w:type="spellStart"/>
+                      <w:r>
+                        <w:rPr>
+                          <w:rFonts w:ascii="Consolas" w:hAnsi="Consolas"/>
+                        </w:rPr>
+                        <w:t>i</w:t>
+                      </w:r>
+                      <w:proofErr w:type="spellEnd"/>
+                      <w:r>
+                        <w:rPr>
+                          <w:rFonts w:ascii="Consolas" w:hAnsi="Consolas"/>
+                        </w:rPr>
                         <w:t xml:space="preserve"> + j;</w:t>
                       </w:r>
                       <w:r>
@@ -3215,7 +3887,23 @@
                           <w:rFonts w:ascii="Consolas" w:hAnsi="Consolas"/>
                           <w:color w:val="A5A5A5" w:themeColor="accent3"/>
                         </w:rPr>
-                        <w:t>// i = 0 + 1</w:t>
+                        <w:t xml:space="preserve">// </w:t>
+                      </w:r>
+                      <w:proofErr w:type="spellStart"/>
+                      <w:r>
+                        <w:rPr>
+                          <w:rFonts w:ascii="Consolas" w:hAnsi="Consolas"/>
+                          <w:color w:val="A5A5A5" w:themeColor="accent3"/>
+                        </w:rPr>
+                        <w:t>i</w:t>
+                      </w:r>
+                      <w:proofErr w:type="spellEnd"/>
+                      <w:r>
+                        <w:rPr>
+                          <w:rFonts w:ascii="Consolas" w:hAnsi="Consolas"/>
+                          <w:color w:val="A5A5A5" w:themeColor="accent3"/>
+                        </w:rPr>
+                        <w:t xml:space="preserve"> = 0 + 1</w:t>
                       </w:r>
                     </w:p>
                     <w:p>
@@ -3612,6 +4300,7 @@
                           <w:rFonts w:ascii="Consolas" w:hAnsi="Consolas"/>
                         </w:rPr>
                       </w:pPr>
+                      <w:proofErr w:type="spellStart"/>
                       <w:r>
                         <w:rPr>
                           <w:rFonts w:ascii="Consolas" w:hAnsi="Consolas"/>
@@ -3620,6 +4309,7 @@
                         </w:rPr>
                         <w:t>var</w:t>
                       </w:r>
+                      <w:proofErr w:type="spellEnd"/>
                       <w:r>
                         <w:rPr>
                           <w:rFonts w:ascii="Consolas" w:hAnsi="Consolas"/>
@@ -3681,6 +4371,7 @@
                         </w:rPr>
                         <w:t xml:space="preserve">; </w:t>
                       </w:r>
+                      <w:proofErr w:type="spellStart"/>
                       <w:r>
                         <w:rPr>
                           <w:rFonts w:ascii="Consolas" w:hAnsi="Consolas"/>
@@ -3689,6 +4380,7 @@
                         </w:rPr>
                         <w:t>var</w:t>
                       </w:r>
+                      <w:proofErr w:type="spellEnd"/>
                       <w:r>
                         <w:rPr>
                           <w:rFonts w:ascii="Consolas" w:hAnsi="Consolas"/>
@@ -3794,6 +4486,7 @@
                         </w:rPr>
                         <w:t>// Prints {</w:t>
                       </w:r>
+                      <w:proofErr w:type="spellStart"/>
                       <w:proofErr w:type="gramStart"/>
                       <w:r>
                         <w:rPr>
@@ -3808,7 +4501,22 @@
                           <w:rFonts w:ascii="Consolas" w:hAnsi="Consolas"/>
                           <w:color w:val="A5A5A5" w:themeColor="accent3"/>
                         </w:rPr>
-                        <w:t>,c,d} in lexicographic order</w:t>
+                        <w:t>,</w:t>
+                      </w:r>
+                      <w:r>
+                        <w:rPr>
+                          <w:rFonts w:ascii="Consolas" w:hAnsi="Consolas"/>
+                          <w:color w:val="A5A5A5" w:themeColor="accent3"/>
+                        </w:rPr>
+                        <w:t>d</w:t>
+                      </w:r>
+                      <w:proofErr w:type="spellEnd"/>
+                      <w:r>
+                        <w:rPr>
+                          <w:rFonts w:ascii="Consolas" w:hAnsi="Consolas"/>
+                          <w:color w:val="A5A5A5" w:themeColor="accent3"/>
+                        </w:rPr>
+                        <w:t>} in lexicographic order</w:t>
                       </w:r>
                     </w:p>
                     <w:p>
@@ -3885,23 +4593,145 @@
                       <w:pPr>
                         <w:rPr>
                           <w:rFonts w:ascii="Consolas" w:hAnsi="Consolas"/>
+                          <w:color w:val="A5A5A5" w:themeColor="accent3"/>
                         </w:rPr>
                       </w:pPr>
                       <w:proofErr w:type="spellStart"/>
+                      <w:r>
+                        <w:rPr>
+                          <w:rFonts w:ascii="Consolas" w:hAnsi="Consolas"/>
+                        </w:rPr>
+                        <w:t>a</w:t>
+                      </w:r>
+                      <w:proofErr w:type="spellEnd"/>
+                      <w:r>
+                        <w:rPr>
+                          <w:rFonts w:ascii="Consolas" w:hAnsi="Consolas"/>
+                        </w:rPr>
+                        <w:t xml:space="preserve"> = </w:t>
+                      </w:r>
+                      <w:proofErr w:type="spellStart"/>
+                      <w:r>
+                        <w:rPr>
+                          <w:rFonts w:ascii="Consolas" w:hAnsi="Consolas"/>
+                        </w:rPr>
+                        <w:t>a</w:t>
+                      </w:r>
+                      <w:proofErr w:type="spellEnd"/>
+                      <w:r>
+                        <w:rPr>
+                          <w:rFonts w:ascii="Consolas" w:hAnsi="Consolas"/>
+                        </w:rPr>
+                        <w:t xml:space="preserve"> </w:t>
+                      </w:r>
+                      <w:r>
+                        <w:rPr>
+                          <w:rFonts w:ascii="Consolas" w:hAnsi="Consolas"/>
+                          <w:b/>
+                          <w:color w:val="4472C4" w:themeColor="accent1"/>
+                        </w:rPr>
+                        <w:t>add</w:t>
+                      </w:r>
+                      <w:r>
+                        <w:rPr>
+                          <w:rFonts w:ascii="Consolas" w:hAnsi="Consolas"/>
+                          <w:color w:val="4472C4" w:themeColor="accent1"/>
+                        </w:rPr>
+                        <w:t xml:space="preserve"> </w:t>
+                      </w:r>
+                      <w:r>
+                        <w:rPr>
+                          <w:rFonts w:ascii="Consolas" w:hAnsi="Consolas"/>
+                        </w:rPr>
+                        <w:t xml:space="preserve">“c”; </w:t>
+                      </w:r>
+                      <w:r>
+                        <w:rPr>
+                          <w:rFonts w:ascii="Consolas" w:hAnsi="Consolas"/>
+                          <w:color w:val="A5A5A5" w:themeColor="accent3"/>
+                        </w:rPr>
+                        <w:t>// a is now {</w:t>
+                      </w:r>
+                      <w:proofErr w:type="spellStart"/>
                       <w:proofErr w:type="gramStart"/>
                       <w:r>
                         <w:rPr>
                           <w:rFonts w:ascii="Consolas" w:hAnsi="Consolas"/>
-                        </w:rPr>
-                        <w:t>a</w:t>
+                          <w:color w:val="A5A5A5" w:themeColor="accent3"/>
+                        </w:rPr>
+                        <w:t>a,b</w:t>
+                      </w:r>
+                      <w:proofErr w:type="gramEnd"/>
+                      <w:r>
+                        <w:rPr>
+                          <w:rFonts w:ascii="Consolas" w:hAnsi="Consolas"/>
+                          <w:color w:val="A5A5A5" w:themeColor="accent3"/>
+                        </w:rPr>
+                        <w:t>,c,d</w:t>
                       </w:r>
                       <w:proofErr w:type="spellEnd"/>
-                      <w:proofErr w:type="gramEnd"/>
-                      <w:r>
-                        <w:rPr>
-                          <w:rFonts w:ascii="Consolas" w:hAnsi="Consolas"/>
-                        </w:rPr>
-                        <w:t xml:space="preserve"> add </w:t>
+                      <w:r>
+                        <w:rPr>
+                          <w:rFonts w:ascii="Consolas" w:hAnsi="Consolas"/>
+                          <w:color w:val="A5A5A5" w:themeColor="accent3"/>
+                        </w:rPr>
+                        <w:t>}</w:t>
+                      </w:r>
+                    </w:p>
+                    <w:p>
+                      <w:pPr>
+                        <w:rPr>
+                          <w:rFonts w:ascii="Consolas" w:hAnsi="Consolas"/>
+                        </w:rPr>
+                      </w:pPr>
+                      <w:r>
+                        <w:rPr>
+                          <w:rFonts w:ascii="Consolas" w:hAnsi="Consolas"/>
+                          <w:b/>
+                          <w:color w:val="4472C4" w:themeColor="accent1"/>
+                        </w:rPr>
+                        <w:t>print</w:t>
+                      </w:r>
+                      <w:r>
+                        <w:rPr>
+                          <w:rFonts w:ascii="Consolas" w:hAnsi="Consolas"/>
+                          <w:color w:val="4472C4" w:themeColor="accent1"/>
+                        </w:rPr>
+                        <w:t xml:space="preserve"> </w:t>
+                      </w:r>
+                      <w:r>
+                        <w:rPr>
+                          <w:rFonts w:ascii="Consolas" w:hAnsi="Consolas"/>
+                        </w:rPr>
+                        <w:t xml:space="preserve">a </w:t>
+                      </w:r>
+                      <w:r>
+                        <w:rPr>
+                          <w:rFonts w:ascii="Consolas" w:hAnsi="Consolas"/>
+                          <w:b/>
+                          <w:color w:val="4472C4" w:themeColor="accent1"/>
+                        </w:rPr>
+                        <w:t>union</w:t>
+                      </w:r>
+                      <w:r>
+                        <w:rPr>
+                          <w:rFonts w:ascii="Consolas" w:hAnsi="Consolas"/>
+                          <w:color w:val="4472C4" w:themeColor="accent1"/>
+                        </w:rPr>
+                        <w:t xml:space="preserve"> </w:t>
+                      </w:r>
+                      <w:r>
+                        <w:rPr>
+                          <w:rFonts w:ascii="Consolas" w:hAnsi="Consolas"/>
+                        </w:rPr>
+                        <w:t xml:space="preserve">b; </w:t>
+                      </w:r>
+                      <w:r>
+                        <w:rPr>
+                          <w:rFonts w:ascii="Consolas" w:hAnsi="Consolas"/>
+                          <w:color w:val="A6A6A6" w:themeColor="background1" w:themeShade="A6"/>
+                        </w:rPr>
+                        <w:t>// Prints {a, b, c, d}</w:t>
                       </w:r>
                     </w:p>
                     <w:p>
@@ -4056,6 +4886,50 @@
                         <w:rPr>
                           <w:rFonts w:ascii="Consolas" w:hAnsi="Consolas"/>
                           <w:color w:val="A5A5A5" w:themeColor="accent3"/>
+                        </w:rPr>
+                        <w:t>// Prints false</w:t>
+                      </w:r>
+                    </w:p>
+                    <w:p>
+                      <w:pPr>
+                        <w:rPr>
+                          <w:rFonts w:ascii="Consolas" w:hAnsi="Consolas"/>
+                        </w:rPr>
+                      </w:pPr>
+                      <w:proofErr w:type="gramStart"/>
+                      <w:r>
+                        <w:rPr>
+                          <w:rFonts w:ascii="Consolas" w:hAnsi="Consolas"/>
+                          <w:b/>
+                          <w:color w:val="4472C4" w:themeColor="accent1"/>
+                        </w:rPr>
+                        <w:t xml:space="preserve">print </w:t>
+                      </w:r>
+                      <w:r>
+                        <w:rPr>
+                          <w:rFonts w:ascii="Consolas" w:hAnsi="Consolas"/>
+                          <w:b/>
+                          <w:color w:val="4472C4" w:themeColor="accent1"/>
+                        </w:rPr>
+                        <w:t>!</w:t>
+                      </w:r>
+                      <w:r>
+                        <w:rPr>
+                          <w:rFonts w:ascii="Consolas" w:hAnsi="Consolas"/>
+                        </w:rPr>
+                        <w:t>bool</w:t>
+                      </w:r>
+                      <w:proofErr w:type="gramEnd"/>
+                      <w:r>
+                        <w:rPr>
+                          <w:rFonts w:ascii="Consolas" w:hAnsi="Consolas"/>
+                        </w:rPr>
+                        <w:t xml:space="preserve">1; </w:t>
+                      </w:r>
+                      <w:r>
+                        <w:rPr>
+                          <w:rFonts w:ascii="Consolas" w:hAnsi="Consolas"/>
+                          <w:color w:val="A6A6A6" w:themeColor="background1" w:themeShade="A6"/>
                         </w:rPr>
                         <w:t>// Prints false</w:t>
                       </w:r>
@@ -4316,13 +5190,41 @@
           <w:color w:val="FF0000"/>
         </w:rPr>
       </w:pPr>
-      <w:r>
+    </w:p>
+    <w:p>
+      <w:pPr>
+        <w:jc w:val="right"/>
         <w:rPr>
           <w:rFonts w:cstheme="minorHAnsi"/>
           <w:b/>
           <w:color w:val="FF0000"/>
         </w:rPr>
-        <w:t>The interpreter will throw an Illegal_Operation exception should an invalid operation be performed, e.g. performing integer addition between two sets</w:t>
+      </w:pPr>
+      <w:r>
+        <w:rPr>
+          <w:rFonts w:cstheme="minorHAnsi"/>
+          <w:b/>
+          <w:color w:val="FF0000"/>
+        </w:rPr>
+        <w:t xml:space="preserve">The interpreter will throw an </w:t>
+      </w:r>
+      <w:proofErr w:type="spellStart"/>
+      <w:r>
+        <w:rPr>
+          <w:rFonts w:cstheme="minorHAnsi"/>
+          <w:b/>
+          <w:color w:val="FF0000"/>
+        </w:rPr>
+        <w:t>Illegal_Operation</w:t>
+      </w:r>
+      <w:proofErr w:type="spellEnd"/>
+      <w:r>
+        <w:rPr>
+          <w:rFonts w:cstheme="minorHAnsi"/>
+          <w:b/>
+          <w:color w:val="FF0000"/>
+        </w:rPr>
+        <w:t xml:space="preserve"> exception should an invalid operation be performed, e.g. performing integer addition between two sets</w:t>
       </w:r>
     </w:p>
     <w:p>
@@ -4373,7 +5275,15 @@
         <w:t>Mel</w:t>
       </w:r>
       <w:r>
-        <w:t xml:space="preserve">tean has support for IF..THEN statements and also IF..THEN..ELSE statements. The structure is </w:t>
+        <w:t xml:space="preserve">tean has support for </w:t>
+      </w:r>
+      <w:proofErr w:type="gramStart"/>
+      <w:r>
+        <w:t>IF..</w:t>
+      </w:r>
+      <w:proofErr w:type="gramEnd"/>
+      <w:r>
+        <w:t xml:space="preserve">THEN statements and also IF..THEN..ELSE statements. The structure is </w:t>
       </w:r>
     </w:p>
     <w:p>
@@ -4390,24 +5300,70 @@
         <w:rPr>
           <w:rFonts w:ascii="Consolas" w:hAnsi="Consolas"/>
         </w:rPr>
-        <w:t>if &lt; bool_condition</w:t>
+        <w:t xml:space="preserve">if </w:t>
       </w:r>
       <w:r>
         <w:rPr>
           <w:rFonts w:ascii="Consolas" w:hAnsi="Consolas"/>
         </w:rPr>
+        <w:t>(</w:t>
+      </w:r>
+      <w:r>
+        <w:rPr>
+          <w:rFonts w:ascii="Consolas" w:hAnsi="Consolas"/>
+        </w:rPr>
+        <w:t xml:space="preserve">&lt; </w:t>
+      </w:r>
+      <w:proofErr w:type="spellStart"/>
+      <w:r>
+        <w:rPr>
+          <w:rFonts w:ascii="Consolas" w:hAnsi="Consolas"/>
+        </w:rPr>
+        <w:t>bool_condition</w:t>
+      </w:r>
+      <w:proofErr w:type="spellEnd"/>
+      <w:r>
+        <w:rPr>
+          <w:rFonts w:ascii="Consolas" w:hAnsi="Consolas"/>
+        </w:rPr>
         <w:t xml:space="preserve"> </w:t>
       </w:r>
       <w:r>
         <w:rPr>
           <w:rFonts w:ascii="Consolas" w:hAnsi="Consolas"/>
         </w:rPr>
-        <w:t>&gt; { &lt;statements&gt; }</w:t>
+        <w:t>&gt;</w:t>
       </w:r>
       <w:r>
         <w:rPr>
           <w:rFonts w:ascii="Consolas" w:hAnsi="Consolas"/>
         </w:rPr>
+        <w:t>)</w:t>
+      </w:r>
+      <w:r>
+        <w:rPr>
+          <w:rFonts w:ascii="Consolas" w:hAnsi="Consolas"/>
+        </w:rPr>
+        <w:t xml:space="preserve"> </w:t>
+      </w:r>
+      <w:proofErr w:type="gramStart"/>
+      <w:r>
+        <w:rPr>
+          <w:rFonts w:ascii="Consolas" w:hAnsi="Consolas"/>
+        </w:rPr>
+        <w:t>{ &lt;</w:t>
+      </w:r>
+      <w:proofErr w:type="gramEnd"/>
+      <w:r>
+        <w:rPr>
+          <w:rFonts w:ascii="Consolas" w:hAnsi="Consolas"/>
+        </w:rPr>
+        <w:t>statements&gt; }</w:t>
+      </w:r>
+      <w:r>
+        <w:rPr>
+          <w:rFonts w:ascii="Consolas" w:hAnsi="Consolas"/>
+        </w:rPr>
         <w:t>;</w:t>
       </w:r>
     </w:p>
@@ -4434,7 +5390,59 @@
         <w:rPr>
           <w:rFonts w:ascii="Consolas" w:hAnsi="Consolas" w:cstheme="minorHAnsi"/>
         </w:rPr>
-        <w:t>if &lt; bool_condition &gt; { &lt;statements&gt; } else { &lt;statements&gt; };</w:t>
+        <w:t xml:space="preserve">if </w:t>
+      </w:r>
+      <w:r>
+        <w:rPr>
+          <w:rFonts w:ascii="Consolas" w:hAnsi="Consolas" w:cstheme="minorHAnsi"/>
+        </w:rPr>
+        <w:t>(</w:t>
+      </w:r>
+      <w:r>
+        <w:rPr>
+          <w:rFonts w:ascii="Consolas" w:hAnsi="Consolas" w:cstheme="minorHAnsi"/>
+        </w:rPr>
+        <w:t xml:space="preserve">&lt; </w:t>
+      </w:r>
+      <w:proofErr w:type="spellStart"/>
+      <w:r>
+        <w:rPr>
+          <w:rFonts w:ascii="Consolas" w:hAnsi="Consolas" w:cstheme="minorHAnsi"/>
+        </w:rPr>
+        <w:t>bool_condition</w:t>
+      </w:r>
+      <w:proofErr w:type="spellEnd"/>
+      <w:r>
+        <w:rPr>
+          <w:rFonts w:ascii="Consolas" w:hAnsi="Consolas" w:cstheme="minorHAnsi"/>
+        </w:rPr>
+        <w:t xml:space="preserve"> &gt;</w:t>
+      </w:r>
+      <w:r>
+        <w:rPr>
+          <w:rFonts w:ascii="Consolas" w:hAnsi="Consolas" w:cstheme="minorHAnsi"/>
+        </w:rPr>
+        <w:t>)</w:t>
+      </w:r>
+      <w:r>
+        <w:rPr>
+          <w:rFonts w:ascii="Consolas" w:hAnsi="Consolas" w:cstheme="minorHAnsi"/>
+        </w:rPr>
+        <w:t xml:space="preserve"> </w:t>
+      </w:r>
+      <w:proofErr w:type="gramStart"/>
+      <w:r>
+        <w:rPr>
+          <w:rFonts w:ascii="Consolas" w:hAnsi="Consolas" w:cstheme="minorHAnsi"/>
+        </w:rPr>
+        <w:t>{ &lt;</w:t>
+      </w:r>
+      <w:proofErr w:type="gramEnd"/>
+      <w:r>
+        <w:rPr>
+          <w:rFonts w:ascii="Consolas" w:hAnsi="Consolas" w:cstheme="minorHAnsi"/>
+        </w:rPr>
+        <w:t>statements&gt; } else { &lt;statements&gt; };</w:t>
       </w:r>
     </w:p>
     <w:p>
@@ -4938,7 +5946,15 @@
         <w:ind w:left="360"/>
       </w:pPr>
       <w:r>
-        <w:t>Meltean has support for both FOREACH type loops as well as the FOR(&lt;init&gt;;&lt;condition&gt;;&lt;step&gt;) type loops. The structure for the FOREACH loop is:</w:t>
+        <w:t>Meltean has support for both FOREACH type loops as well as the FOR(&lt;</w:t>
+      </w:r>
+      <w:proofErr w:type="spellStart"/>
+      <w:r>
+        <w:t>init</w:t>
+      </w:r>
+      <w:proofErr w:type="spellEnd"/>
+      <w:r>
+        <w:t>&gt;;&lt;condition&gt;;&lt;step&gt;) type loops. The structure for the FOREACH loop is:</w:t>
       </w:r>
     </w:p>
     <w:p>
@@ -4957,7 +5973,21 @@
         <w:rPr>
           <w:rFonts w:ascii="Consolas" w:hAnsi="Consolas"/>
         </w:rPr>
-        <w:t>for &lt;var&gt; in &lt;set&gt; { &lt;statements&gt; };</w:t>
+        <w:t xml:space="preserve">for &lt;var&gt; in &lt;set&gt; </w:t>
+      </w:r>
+      <w:proofErr w:type="gramStart"/>
+      <w:r>
+        <w:rPr>
+          <w:rFonts w:ascii="Consolas" w:hAnsi="Consolas"/>
+        </w:rPr>
+        <w:t>{ &lt;</w:t>
+      </w:r>
+      <w:proofErr w:type="gramEnd"/>
+      <w:r>
+        <w:rPr>
+          <w:rFonts w:ascii="Consolas" w:hAnsi="Consolas"/>
+        </w:rPr>
+        <w:t>statements&gt; };</w:t>
       </w:r>
     </w:p>
     <w:p>
@@ -4994,7 +6024,21 @@
         <w:rPr>
           <w:rFonts w:ascii="Consolas" w:hAnsi="Consolas"/>
         </w:rPr>
-        <w:t>for &lt;var&gt; to &lt;integer&gt; { &lt;statements&gt; };</w:t>
+        <w:t xml:space="preserve">for &lt;var&gt; to &lt;integer&gt; </w:t>
+      </w:r>
+      <w:proofErr w:type="gramStart"/>
+      <w:r>
+        <w:rPr>
+          <w:rFonts w:ascii="Consolas" w:hAnsi="Consolas"/>
+        </w:rPr>
+        <w:t>{ &lt;</w:t>
+      </w:r>
+      <w:proofErr w:type="gramEnd"/>
+      <w:r>
+        <w:rPr>
+          <w:rFonts w:ascii="Consolas" w:hAnsi="Consolas"/>
+        </w:rPr>
+        <w:t>statements&gt; };</w:t>
       </w:r>
     </w:p>
     <w:p>
@@ -5007,13 +6051,23 @@
           <w:color w:val="FF0000"/>
         </w:rPr>
       </w:pPr>
+      <w:proofErr w:type="gramStart"/>
       <w:r>
         <w:rPr>
           <w:rFonts w:cstheme="minorHAnsi"/>
           <w:b/>
           <w:color w:val="FF0000"/>
         </w:rPr>
-        <w:t>At the moment, the language only supports an increment of 1.</w:t>
+        <w:t>At the moment</w:t>
+      </w:r>
+      <w:proofErr w:type="gramEnd"/>
+      <w:r>
+        <w:rPr>
+          <w:rFonts w:cstheme="minorHAnsi"/>
+          <w:b/>
+          <w:color w:val="FF0000"/>
+        </w:rPr>
+        <w:t>, the language only supports an increment of 1.</w:t>
       </w:r>
     </w:p>
     <w:p>
@@ -5121,13 +6175,23 @@
                                 <w:color w:val="4472C4" w:themeColor="accent1"/>
                               </w:rPr>
                             </w:pPr>
+                            <w:proofErr w:type="spellStart"/>
                             <w:r>
                               <w:rPr>
                                 <w:rFonts w:ascii="Consolas" w:hAnsi="Consolas"/>
                                 <w:b/>
                                 <w:color w:val="4472C4" w:themeColor="accent1"/>
                               </w:rPr>
-                              <w:t xml:space="preserve">var </w:t>
+                              <w:t>var</w:t>
+                            </w:r>
+                            <w:proofErr w:type="spellEnd"/>
+                            <w:r>
+                              <w:rPr>
+                                <w:rFonts w:ascii="Consolas" w:hAnsi="Consolas"/>
+                                <w:b/>
+                                <w:color w:val="4472C4" w:themeColor="accent1"/>
+                              </w:rPr>
+                              <w:t xml:space="preserve"> </w:t>
                             </w:r>
                             <w:r>
                               <w:rPr>
@@ -5143,7 +6207,25 @@
                                 <w:b/>
                                 <w:color w:val="C868C1"/>
                               </w:rPr>
-                              <w:t>{“a”, “b”}</w:t>
+                              <w:t>{“</w:t>
+                            </w:r>
+                            <w:proofErr w:type="spellStart"/>
+                            <w:r>
+                              <w:rPr>
+                                <w:rFonts w:ascii="Consolas" w:hAnsi="Consolas"/>
+                                <w:b/>
+                                <w:color w:val="C868C1"/>
+                              </w:rPr>
+                              <w:t>a</w:t>
+                            </w:r>
+                            <w:proofErr w:type="spellEnd"/>
+                            <w:r>
+                              <w:rPr>
+                                <w:rFonts w:ascii="Consolas" w:hAnsi="Consolas"/>
+                                <w:b/>
+                                <w:color w:val="C868C1"/>
+                              </w:rPr>
+                              <w:t>”, “b”}</w:t>
                             </w:r>
                             <w:r>
                               <w:rPr>
@@ -5851,6 +6933,1386 @@
             </w:pict>
           </mc:Fallback>
         </mc:AlternateContent>
+      </w:r>
+    </w:p>
+    <w:p>
+      <w:pPr>
+        <w:rPr>
+          <w:rFonts w:cstheme="minorHAnsi"/>
+        </w:rPr>
+      </w:pPr>
+    </w:p>
+    <w:p>
+      <w:pPr>
+        <w:rPr>
+          <w:rFonts w:cstheme="minorHAnsi"/>
+        </w:rPr>
+      </w:pPr>
+    </w:p>
+    <w:p>
+      <w:pPr>
+        <w:rPr>
+          <w:rFonts w:cstheme="minorHAnsi"/>
+        </w:rPr>
+      </w:pPr>
+    </w:p>
+    <w:p>
+      <w:pPr>
+        <w:rPr>
+          <w:rFonts w:cstheme="minorHAnsi"/>
+        </w:rPr>
+      </w:pPr>
+    </w:p>
+    <w:p>
+      <w:pPr>
+        <w:rPr>
+          <w:rFonts w:cstheme="minorHAnsi"/>
+        </w:rPr>
+      </w:pPr>
+    </w:p>
+    <w:p>
+      <w:pPr>
+        <w:rPr>
+          <w:rFonts w:cstheme="minorHAnsi"/>
+        </w:rPr>
+      </w:pPr>
+    </w:p>
+    <w:p>
+      <w:pPr>
+        <w:rPr>
+          <w:rFonts w:cstheme="minorHAnsi"/>
+        </w:rPr>
+      </w:pPr>
+    </w:p>
+    <w:p>
+      <w:pPr>
+        <w:rPr>
+          <w:rFonts w:cstheme="minorHAnsi"/>
+        </w:rPr>
+      </w:pPr>
+    </w:p>
+    <w:p>
+      <w:pPr>
+        <w:rPr>
+          <w:rFonts w:cstheme="minorHAnsi"/>
+        </w:rPr>
+      </w:pPr>
+    </w:p>
+    <w:p/>
+    <w:p/>
+    <w:p/>
+    <w:p/>
+    <w:p/>
+    <w:p>
+      <w:pPr>
+        <w:pStyle w:val="Heading2"/>
+        <w:numPr>
+          <w:ilvl w:val="1"/>
+          <w:numId w:val="1"/>
+        </w:numPr>
+      </w:pPr>
+      <w:r>
+        <w:t xml:space="preserve"> Program Structure</w:t>
+      </w:r>
+    </w:p>
+    <w:p>
+      <w:pPr>
+        <w:ind w:firstLine="0"/>
+      </w:pPr>
+    </w:p>
+    <w:p>
+      <w:pPr>
+        <w:ind w:firstLine="720"/>
+        <w:rPr>
+          <w:rFonts w:ascii="Consolas" w:hAnsi="Consolas"/>
+        </w:rPr>
+      </w:pPr>
+      <w:r>
+        <w:t xml:space="preserve">Every program must begin with a </w:t>
+      </w:r>
+      <w:r>
+        <w:rPr>
+          <w:rFonts w:ascii="Consolas" w:hAnsi="Consolas"/>
+        </w:rPr>
+        <w:t>begin</w:t>
+      </w:r>
+      <w:r>
+        <w:t xml:space="preserve"> and end with an </w:t>
+      </w:r>
+      <w:r>
+        <w:rPr>
+          <w:rFonts w:ascii="Consolas" w:hAnsi="Consolas"/>
+        </w:rPr>
+        <w:t>end</w:t>
+      </w:r>
+      <w:r>
+        <w:rPr>
+          <w:rFonts w:ascii="Consolas" w:hAnsi="Consolas"/>
+        </w:rPr>
+        <w:t>.</w:t>
+      </w:r>
+    </w:p>
+    <w:p>
+      <w:pPr>
+        <w:ind w:left="360"/>
+        <w:rPr>
+          <w:rFonts w:ascii="Consolas" w:hAnsi="Consolas"/>
+        </w:rPr>
+      </w:pPr>
+      <w:r>
+        <w:rPr>
+          <w:rFonts w:ascii="Trebuchet MS" w:hAnsi="Trebuchet MS"/>
+          <w:noProof/>
+          <w:color w:val="000000" w:themeColor="text1"/>
+          <w:lang w:eastAsia="en-GB"/>
+        </w:rPr>
+        <mc:AlternateContent>
+          <mc:Choice Requires="wps">
+            <w:drawing>
+              <wp:anchor distT="0" distB="0" distL="114300" distR="114300" simplePos="0" relativeHeight="251669504" behindDoc="0" locked="0" layoutInCell="1" allowOverlap="1" wp14:anchorId="5F7E403F" wp14:editId="0F8CC12A">
+                <wp:simplePos x="0" y="0"/>
+                <wp:positionH relativeFrom="column">
+                  <wp:posOffset>1180465</wp:posOffset>
+                </wp:positionH>
+                <wp:positionV relativeFrom="paragraph">
+                  <wp:posOffset>99695</wp:posOffset>
+                </wp:positionV>
+                <wp:extent cx="5142865" cy="1466215"/>
+                <wp:effectExtent l="0" t="0" r="13335" b="32385"/>
+                <wp:wrapSquare wrapText="bothSides"/>
+                <wp:docPr id="6" name="Text Box 6"/>
+                <wp:cNvGraphicFramePr/>
+                <a:graphic xmlns:a="http://schemas.openxmlformats.org/drawingml/2006/main">
+                  <a:graphicData uri="http://schemas.microsoft.com/office/word/2010/wordprocessingShape">
+                    <wps:wsp>
+                      <wps:cNvSpPr txBox="1"/>
+                      <wps:spPr>
+                        <a:xfrm>
+                          <a:off x="0" y="0"/>
+                          <a:ext cx="5142865" cy="1466215"/>
+                        </a:xfrm>
+                        <a:prstGeom prst="rect">
+                          <a:avLst/>
+                        </a:prstGeom>
+                        <a:noFill/>
+                        <a:ln>
+                          <a:solidFill>
+                            <a:schemeClr val="accent1"/>
+                          </a:solidFill>
+                        </a:ln>
+                        <a:effectLst/>
+                      </wps:spPr>
+                      <wps:style>
+                        <a:lnRef idx="0">
+                          <a:schemeClr val="accent1"/>
+                        </a:lnRef>
+                        <a:fillRef idx="0">
+                          <a:schemeClr val="accent1"/>
+                        </a:fillRef>
+                        <a:effectRef idx="0">
+                          <a:schemeClr val="accent1"/>
+                        </a:effectRef>
+                        <a:fontRef idx="minor">
+                          <a:schemeClr val="dk1"/>
+                        </a:fontRef>
+                      </wps:style>
+                      <wps:txbx>
+                        <w:txbxContent>
+                          <w:p>
+                            <w:pPr>
+                              <w:ind w:firstLine="0"/>
+                              <w:rPr>
+                                <w:rFonts w:ascii="Consolas" w:hAnsi="Consolas"/>
+                                <w:b/>
+                                <w:color w:val="4472C4" w:themeColor="accent1"/>
+                              </w:rPr>
+                            </w:pPr>
+                            <w:r>
+                              <w:rPr>
+                                <w:rFonts w:ascii="Consolas" w:hAnsi="Consolas"/>
+                                <w:b/>
+                                <w:color w:val="4472C4" w:themeColor="accent1"/>
+                              </w:rPr>
+                              <w:t>begin</w:t>
+                            </w:r>
+                          </w:p>
+                          <w:p>
+                            <w:pPr>
+                              <w:ind w:left="720" w:firstLine="0"/>
+                              <w:rPr>
+                                <w:rFonts w:ascii="Consolas" w:hAnsi="Consolas"/>
+                                <w:color w:val="000000" w:themeColor="text1"/>
+                              </w:rPr>
+                            </w:pPr>
+                            <w:proofErr w:type="spellStart"/>
+                            <w:r>
+                              <w:rPr>
+                                <w:rFonts w:ascii="Consolas" w:hAnsi="Consolas"/>
+                                <w:b/>
+                                <w:color w:val="4472C4" w:themeColor="accent1"/>
+                              </w:rPr>
+                              <w:t>var</w:t>
+                            </w:r>
+                            <w:proofErr w:type="spellEnd"/>
+                            <w:r>
+                              <w:rPr>
+                                <w:rFonts w:ascii="Consolas" w:hAnsi="Consolas"/>
+                                <w:color w:val="4472C4" w:themeColor="accent1"/>
+                              </w:rPr>
+                              <w:t xml:space="preserve"> </w:t>
+                            </w:r>
+                            <w:r>
+                              <w:rPr>
+                                <w:rFonts w:ascii="Consolas" w:hAnsi="Consolas"/>
+                                <w:color w:val="000000" w:themeColor="text1"/>
+                              </w:rPr>
+                              <w:t xml:space="preserve">set = </w:t>
+                            </w:r>
+                            <w:r>
+                              <w:rPr>
+                                <w:rFonts w:ascii="Consolas" w:hAnsi="Consolas"/>
+                                <w:b/>
+                                <w:color w:val="7030A0"/>
+                              </w:rPr>
+                              <w:t>{}</w:t>
+                            </w:r>
+                            <w:r>
+                              <w:rPr>
+                                <w:rFonts w:ascii="Consolas" w:hAnsi="Consolas"/>
+                                <w:color w:val="000000" w:themeColor="text1"/>
+                              </w:rPr>
+                              <w:t xml:space="preserve">; </w:t>
+                            </w:r>
+                            <w:proofErr w:type="spellStart"/>
+                            <w:r>
+                              <w:rPr>
+                                <w:rFonts w:ascii="Consolas" w:hAnsi="Consolas"/>
+                                <w:b/>
+                                <w:color w:val="4472C4" w:themeColor="accent1"/>
+                              </w:rPr>
+                              <w:t>var</w:t>
+                            </w:r>
+                            <w:proofErr w:type="spellEnd"/>
+                            <w:r>
+                              <w:rPr>
+                                <w:rFonts w:ascii="Consolas" w:hAnsi="Consolas"/>
+                                <w:color w:val="4472C4" w:themeColor="accent1"/>
+                              </w:rPr>
+                              <w:t xml:space="preserve"> </w:t>
+                            </w:r>
+                            <w:r>
+                              <w:rPr>
+                                <w:rFonts w:ascii="Consolas" w:hAnsi="Consolas"/>
+                                <w:color w:val="000000" w:themeColor="text1"/>
+                              </w:rPr>
+                              <w:t xml:space="preserve">a = </w:t>
+                            </w:r>
+                            <w:r>
+                              <w:rPr>
+                                <w:rFonts w:ascii="Consolas" w:hAnsi="Consolas"/>
+                                <w:b/>
+                                <w:color w:val="70AD47" w:themeColor="accent6"/>
+                              </w:rPr>
+                              <w:t>“</w:t>
+                            </w:r>
+                            <w:proofErr w:type="spellStart"/>
+                            <w:r>
+                              <w:rPr>
+                                <w:rFonts w:ascii="Consolas" w:hAnsi="Consolas"/>
+                                <w:b/>
+                                <w:color w:val="70AD47" w:themeColor="accent6"/>
+                              </w:rPr>
+                              <w:t>a</w:t>
+                            </w:r>
+                            <w:proofErr w:type="spellEnd"/>
+                            <w:r>
+                              <w:rPr>
+                                <w:rFonts w:ascii="Consolas" w:hAnsi="Consolas"/>
+                                <w:b/>
+                                <w:color w:val="70AD47" w:themeColor="accent6"/>
+                              </w:rPr>
+                              <w:t>”</w:t>
+                            </w:r>
+                            <w:r>
+                              <w:rPr>
+                                <w:rFonts w:ascii="Consolas" w:hAnsi="Consolas"/>
+                                <w:color w:val="000000" w:themeColor="text1"/>
+                              </w:rPr>
+                              <w:t xml:space="preserve">; </w:t>
+                            </w:r>
+                            <w:proofErr w:type="spellStart"/>
+                            <w:r>
+                              <w:rPr>
+                                <w:rFonts w:ascii="Consolas" w:hAnsi="Consolas"/>
+                                <w:b/>
+                                <w:color w:val="4472C4" w:themeColor="accent1"/>
+                              </w:rPr>
+                              <w:t>var</w:t>
+                            </w:r>
+                            <w:proofErr w:type="spellEnd"/>
+                            <w:r>
+                              <w:rPr>
+                                <w:rFonts w:ascii="Consolas" w:hAnsi="Consolas"/>
+                                <w:color w:val="4472C4" w:themeColor="accent1"/>
+                              </w:rPr>
+                              <w:t xml:space="preserve"> </w:t>
+                            </w:r>
+                            <w:proofErr w:type="spellStart"/>
+                            <w:r>
+                              <w:rPr>
+                                <w:rFonts w:ascii="Consolas" w:hAnsi="Consolas"/>
+                                <w:color w:val="000000" w:themeColor="text1"/>
+                              </w:rPr>
+                              <w:t>i</w:t>
+                            </w:r>
+                            <w:proofErr w:type="spellEnd"/>
+                            <w:r>
+                              <w:rPr>
+                                <w:rFonts w:ascii="Consolas" w:hAnsi="Consolas"/>
+                                <w:color w:val="000000" w:themeColor="text1"/>
+                              </w:rPr>
+                              <w:t xml:space="preserve"> = </w:t>
+                            </w:r>
+                            <w:r>
+                              <w:rPr>
+                                <w:rFonts w:ascii="Consolas" w:hAnsi="Consolas"/>
+                                <w:color w:val="ED7D31" w:themeColor="accent2"/>
+                              </w:rPr>
+                              <w:t>0</w:t>
+                            </w:r>
+                            <w:r>
+                              <w:rPr>
+                                <w:rFonts w:ascii="Consolas" w:hAnsi="Consolas"/>
+                                <w:color w:val="000000" w:themeColor="text1"/>
+                              </w:rPr>
+                              <w:t>;</w:t>
+                            </w:r>
+                          </w:p>
+                          <w:p>
+                            <w:pPr>
+                              <w:ind w:left="720" w:firstLine="0"/>
+                              <w:rPr>
+                                <w:rFonts w:ascii="Consolas" w:hAnsi="Consolas"/>
+                                <w:color w:val="000000" w:themeColor="text1"/>
+                              </w:rPr>
+                            </w:pPr>
+                            <w:r>
+                              <w:rPr>
+                                <w:rFonts w:ascii="Consolas" w:hAnsi="Consolas"/>
+                                <w:b/>
+                                <w:color w:val="4472C4" w:themeColor="accent1"/>
+                              </w:rPr>
+                              <w:t>for</w:t>
+                            </w:r>
+                            <w:r>
+                              <w:rPr>
+                                <w:rFonts w:ascii="Consolas" w:hAnsi="Consolas"/>
+                                <w:color w:val="4472C4" w:themeColor="accent1"/>
+                              </w:rPr>
+                              <w:t xml:space="preserve"> </w:t>
+                            </w:r>
+                            <w:proofErr w:type="spellStart"/>
+                            <w:r>
+                              <w:rPr>
+                                <w:rFonts w:ascii="Consolas" w:hAnsi="Consolas"/>
+                                <w:color w:val="000000" w:themeColor="text1"/>
+                              </w:rPr>
+                              <w:t>i</w:t>
+                            </w:r>
+                            <w:proofErr w:type="spellEnd"/>
+                            <w:r>
+                              <w:rPr>
+                                <w:rFonts w:ascii="Consolas" w:hAnsi="Consolas"/>
+                                <w:color w:val="000000" w:themeColor="text1"/>
+                              </w:rPr>
+                              <w:t xml:space="preserve"> </w:t>
+                            </w:r>
+                            <w:r>
+                              <w:rPr>
+                                <w:rFonts w:ascii="Consolas" w:hAnsi="Consolas"/>
+                                <w:b/>
+                                <w:color w:val="4472C4" w:themeColor="accent1"/>
+                              </w:rPr>
+                              <w:t>to</w:t>
+                            </w:r>
+                            <w:r>
+                              <w:rPr>
+                                <w:rFonts w:ascii="Consolas" w:hAnsi="Consolas"/>
+                                <w:color w:val="4472C4" w:themeColor="accent1"/>
+                              </w:rPr>
+                              <w:t xml:space="preserve"> </w:t>
+                            </w:r>
+                            <w:r>
+                              <w:rPr>
+                                <w:rFonts w:ascii="Consolas" w:hAnsi="Consolas"/>
+                                <w:color w:val="000000" w:themeColor="text1"/>
+                              </w:rPr>
+                              <w:t>K {</w:t>
+                            </w:r>
+                          </w:p>
+                          <w:p>
+                            <w:pPr>
+                              <w:ind w:left="720" w:firstLine="0"/>
+                              <w:rPr>
+                                <w:rFonts w:ascii="Consolas" w:hAnsi="Consolas"/>
+                                <w:color w:val="000000" w:themeColor="text1"/>
+                              </w:rPr>
+                            </w:pPr>
+                            <w:r>
+                              <w:rPr>
+                                <w:rFonts w:ascii="Consolas" w:hAnsi="Consolas"/>
+                                <w:color w:val="000000" w:themeColor="text1"/>
+                              </w:rPr>
+                              <w:tab/>
+                              <w:t xml:space="preserve">a = </w:t>
+                            </w:r>
+                            <w:proofErr w:type="spellStart"/>
+                            <w:r>
+                              <w:rPr>
+                                <w:rFonts w:ascii="Consolas" w:hAnsi="Consolas"/>
+                                <w:color w:val="000000" w:themeColor="text1"/>
+                              </w:rPr>
+                              <w:t>a</w:t>
+                            </w:r>
+                            <w:proofErr w:type="spellEnd"/>
+                            <w:r>
+                              <w:rPr>
+                                <w:rFonts w:ascii="Consolas" w:hAnsi="Consolas"/>
+                                <w:color w:val="000000" w:themeColor="text1"/>
+                              </w:rPr>
+                              <w:t xml:space="preserve"> ^ </w:t>
+                            </w:r>
+                            <w:r>
+                              <w:rPr>
+                                <w:rFonts w:ascii="Consolas" w:hAnsi="Consolas"/>
+                                <w:b/>
+                                <w:color w:val="70AD47" w:themeColor="accent6"/>
+                              </w:rPr>
+                              <w:t>“</w:t>
+                            </w:r>
+                            <w:proofErr w:type="spellStart"/>
+                            <w:r>
+                              <w:rPr>
+                                <w:rFonts w:ascii="Consolas" w:hAnsi="Consolas"/>
+                                <w:b/>
+                                <w:color w:val="70AD47" w:themeColor="accent6"/>
+                              </w:rPr>
+                              <w:t>a</w:t>
+                            </w:r>
+                            <w:proofErr w:type="spellEnd"/>
+                            <w:r>
+                              <w:rPr>
+                                <w:rFonts w:ascii="Consolas" w:hAnsi="Consolas"/>
+                                <w:b/>
+                                <w:color w:val="70AD47" w:themeColor="accent6"/>
+                              </w:rPr>
+                              <w:t>”</w:t>
+                            </w:r>
+                            <w:r>
+                              <w:rPr>
+                                <w:rFonts w:ascii="Consolas" w:hAnsi="Consolas"/>
+                                <w:color w:val="000000" w:themeColor="text1"/>
+                              </w:rPr>
+                              <w:t>;</w:t>
+                            </w:r>
+                          </w:p>
+                          <w:p>
+                            <w:pPr>
+                              <w:ind w:left="720" w:firstLine="0"/>
+                              <w:rPr>
+                                <w:rFonts w:ascii="Consolas" w:hAnsi="Consolas"/>
+                                <w:color w:val="000000" w:themeColor="text1"/>
+                              </w:rPr>
+                            </w:pPr>
+                            <w:r>
+                              <w:rPr>
+                                <w:rFonts w:ascii="Consolas" w:hAnsi="Consolas"/>
+                                <w:color w:val="000000" w:themeColor="text1"/>
+                              </w:rPr>
+                              <w:tab/>
+                              <w:t xml:space="preserve">set = set </w:t>
+                            </w:r>
+                            <w:r>
+                              <w:rPr>
+                                <w:rFonts w:ascii="Consolas" w:hAnsi="Consolas"/>
+                                <w:b/>
+                                <w:color w:val="4472C4" w:themeColor="accent1"/>
+                              </w:rPr>
+                              <w:t>add</w:t>
+                            </w:r>
+                            <w:r>
+                              <w:rPr>
+                                <w:rFonts w:ascii="Consolas" w:hAnsi="Consolas"/>
+                                <w:color w:val="4472C4" w:themeColor="accent1"/>
+                              </w:rPr>
+                              <w:t xml:space="preserve"> </w:t>
+                            </w:r>
+                            <w:r>
+                              <w:rPr>
+                                <w:rFonts w:ascii="Consolas" w:hAnsi="Consolas"/>
+                                <w:color w:val="000000" w:themeColor="text1"/>
+                              </w:rPr>
+                              <w:t>a;</w:t>
+                            </w:r>
+                          </w:p>
+                          <w:p>
+                            <w:pPr>
+                              <w:ind w:left="720" w:firstLine="0"/>
+                              <w:rPr>
+                                <w:rFonts w:ascii="Consolas" w:hAnsi="Consolas"/>
+                                <w:color w:val="000000" w:themeColor="text1"/>
+                              </w:rPr>
+                            </w:pPr>
+                            <w:r>
+                              <w:rPr>
+                                <w:rFonts w:ascii="Consolas" w:hAnsi="Consolas"/>
+                                <w:color w:val="000000" w:themeColor="text1"/>
+                              </w:rPr>
+                              <w:t>};</w:t>
+                            </w:r>
+                          </w:p>
+                          <w:p>
+                            <w:pPr>
+                              <w:ind w:left="720" w:firstLine="0"/>
+                              <w:rPr>
+                                <w:rFonts w:ascii="Consolas" w:hAnsi="Consolas"/>
+                                <w:color w:val="000000" w:themeColor="text1"/>
+                              </w:rPr>
+                            </w:pPr>
+                            <w:r>
+                              <w:rPr>
+                                <w:rFonts w:ascii="Consolas" w:hAnsi="Consolas"/>
+                                <w:b/>
+                                <w:color w:val="4472C4" w:themeColor="accent1"/>
+                              </w:rPr>
+                              <w:t>print</w:t>
+                            </w:r>
+                            <w:r>
+                              <w:rPr>
+                                <w:rFonts w:ascii="Consolas" w:hAnsi="Consolas"/>
+                                <w:color w:val="4472C4" w:themeColor="accent1"/>
+                              </w:rPr>
+                              <w:t xml:space="preserve"> </w:t>
+                            </w:r>
+                            <w:r>
+                              <w:rPr>
+                                <w:rFonts w:ascii="Consolas" w:hAnsi="Consolas"/>
+                                <w:color w:val="000000" w:themeColor="text1"/>
+                              </w:rPr>
+                              <w:t>set;</w:t>
+                            </w:r>
+                          </w:p>
+                          <w:p>
+                            <w:pPr>
+                              <w:ind w:firstLine="0"/>
+                              <w:rPr>
+                                <w:rFonts w:ascii="Consolas" w:hAnsi="Consolas"/>
+                                <w:b/>
+                                <w:color w:val="000000" w:themeColor="text1"/>
+                              </w:rPr>
+                            </w:pPr>
+                            <w:r>
+                              <w:rPr>
+                                <w:rFonts w:ascii="Consolas" w:hAnsi="Consolas"/>
+                                <w:b/>
+                                <w:color w:val="4472C4" w:themeColor="accent1"/>
+                              </w:rPr>
+                              <w:t>end</w:t>
+                            </w:r>
+                            <w:r>
+                              <w:rPr>
+                                <w:rFonts w:ascii="Consolas" w:hAnsi="Consolas"/>
+                                <w:b/>
+                                <w:color w:val="4472C4" w:themeColor="accent1"/>
+                              </w:rPr>
+                              <w:t xml:space="preserve"> </w:t>
+                            </w:r>
+                            <w:r>
+                              <w:rPr>
+                                <w:rFonts w:ascii="Consolas" w:hAnsi="Consolas"/>
+                                <w:color w:val="A6A6A6" w:themeColor="background1" w:themeShade="A6"/>
+                              </w:rPr>
+                              <w:t>// Prints out K iterations of Kleene Star of {a}</w:t>
+                            </w:r>
+                          </w:p>
+                        </w:txbxContent>
+                      </wps:txbx>
+                      <wps:bodyPr rot="0" spcFirstLastPara="0" vertOverflow="overflow" horzOverflow="overflow" vert="horz" wrap="square" lIns="91440" tIns="45720" rIns="91440" bIns="45720" numCol="1" spcCol="0" rtlCol="0" fromWordArt="0" anchor="ctr" anchorCtr="0" forceAA="0" compatLnSpc="1">
+                        <a:prstTxWarp prst="textNoShape">
+                          <a:avLst/>
+                        </a:prstTxWarp>
+                        <a:noAutofit/>
+                      </wps:bodyPr>
+                    </wps:wsp>
+                  </a:graphicData>
+                </a:graphic>
+                <wp14:sizeRelH relativeFrom="margin">
+                  <wp14:pctWidth>0</wp14:pctWidth>
+                </wp14:sizeRelH>
+                <wp14:sizeRelV relativeFrom="margin">
+                  <wp14:pctHeight>0</wp14:pctHeight>
+                </wp14:sizeRelV>
+              </wp:anchor>
+            </w:drawing>
+          </mc:Choice>
+          <mc:Fallback>
+            <w:pict>
+              <v:shape w14:anchorId="5F7E403F" id="Text Box 6" o:spid="_x0000_s1031" type="#_x0000_t202" style="position:absolute;left:0;text-align:left;margin-left:92.95pt;margin-top:7.85pt;width:404.95pt;height:115.45pt;z-index:251669504;visibility:visible;mso-wrap-style:square;mso-width-percent:0;mso-height-percent:0;mso-wrap-distance-left:9pt;mso-wrap-distance-top:0;mso-wrap-distance-right:9pt;mso-wrap-distance-bottom:0;mso-position-horizontal:absolute;mso-position-horizontal-relative:text;mso-position-vertical:absolute;mso-position-vertical-relative:text;mso-width-percent:0;mso-height-percent:0;mso-width-relative:margin;mso-height-relative:margin;v-text-anchor:middle" o:gfxdata="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" filled="f" strokecolor="#4472c4 [3204]">
+                <v:textbox>
+                  <w:txbxContent>
+                    <w:p>
+                      <w:pPr>
+                        <w:ind w:firstLine="0"/>
+                        <w:rPr>
+                          <w:rFonts w:ascii="Consolas" w:hAnsi="Consolas"/>
+                          <w:b/>
+                          <w:color w:val="4472C4" w:themeColor="accent1"/>
+                        </w:rPr>
+                      </w:pPr>
+                      <w:r>
+                        <w:rPr>
+                          <w:rFonts w:ascii="Consolas" w:hAnsi="Consolas"/>
+                          <w:b/>
+                          <w:color w:val="4472C4" w:themeColor="accent1"/>
+                        </w:rPr>
+                        <w:t>begin</w:t>
+                      </w:r>
+                    </w:p>
+                    <w:p>
+                      <w:pPr>
+                        <w:ind w:left="720" w:firstLine="0"/>
+                        <w:rPr>
+                          <w:rFonts w:ascii="Consolas" w:hAnsi="Consolas"/>
+                          <w:color w:val="000000" w:themeColor="text1"/>
+                        </w:rPr>
+                      </w:pPr>
+                      <w:proofErr w:type="spellStart"/>
+                      <w:r>
+                        <w:rPr>
+                          <w:rFonts w:ascii="Consolas" w:hAnsi="Consolas"/>
+                          <w:b/>
+                          <w:color w:val="4472C4" w:themeColor="accent1"/>
+                        </w:rPr>
+                        <w:t>var</w:t>
+                      </w:r>
+                      <w:proofErr w:type="spellEnd"/>
+                      <w:r>
+                        <w:rPr>
+                          <w:rFonts w:ascii="Consolas" w:hAnsi="Consolas"/>
+                          <w:color w:val="4472C4" w:themeColor="accent1"/>
+                        </w:rPr>
+                        <w:t xml:space="preserve"> </w:t>
+                      </w:r>
+                      <w:r>
+                        <w:rPr>
+                          <w:rFonts w:ascii="Consolas" w:hAnsi="Consolas"/>
+                          <w:color w:val="000000" w:themeColor="text1"/>
+                        </w:rPr>
+                        <w:t xml:space="preserve">set = </w:t>
+                      </w:r>
+                      <w:r>
+                        <w:rPr>
+                          <w:rFonts w:ascii="Consolas" w:hAnsi="Consolas"/>
+                          <w:b/>
+                          <w:color w:val="7030A0"/>
+                        </w:rPr>
+                        <w:t>{}</w:t>
+                      </w:r>
+                      <w:r>
+                        <w:rPr>
+                          <w:rFonts w:ascii="Consolas" w:hAnsi="Consolas"/>
+                          <w:color w:val="000000" w:themeColor="text1"/>
+                        </w:rPr>
+                        <w:t xml:space="preserve">; </w:t>
+                      </w:r>
+                      <w:proofErr w:type="spellStart"/>
+                      <w:r>
+                        <w:rPr>
+                          <w:rFonts w:ascii="Consolas" w:hAnsi="Consolas"/>
+                          <w:b/>
+                          <w:color w:val="4472C4" w:themeColor="accent1"/>
+                        </w:rPr>
+                        <w:t>var</w:t>
+                      </w:r>
+                      <w:proofErr w:type="spellEnd"/>
+                      <w:r>
+                        <w:rPr>
+                          <w:rFonts w:ascii="Consolas" w:hAnsi="Consolas"/>
+                          <w:color w:val="4472C4" w:themeColor="accent1"/>
+                        </w:rPr>
+                        <w:t xml:space="preserve"> </w:t>
+                      </w:r>
+                      <w:r>
+                        <w:rPr>
+                          <w:rFonts w:ascii="Consolas" w:hAnsi="Consolas"/>
+                          <w:color w:val="000000" w:themeColor="text1"/>
+                        </w:rPr>
+                        <w:t xml:space="preserve">a = </w:t>
+                      </w:r>
+                      <w:r>
+                        <w:rPr>
+                          <w:rFonts w:ascii="Consolas" w:hAnsi="Consolas"/>
+                          <w:b/>
+                          <w:color w:val="70AD47" w:themeColor="accent6"/>
+                        </w:rPr>
+                        <w:t>“</w:t>
+                      </w:r>
+                      <w:proofErr w:type="spellStart"/>
+                      <w:r>
+                        <w:rPr>
+                          <w:rFonts w:ascii="Consolas" w:hAnsi="Consolas"/>
+                          <w:b/>
+                          <w:color w:val="70AD47" w:themeColor="accent6"/>
+                        </w:rPr>
+                        <w:t>a</w:t>
+                      </w:r>
+                      <w:proofErr w:type="spellEnd"/>
+                      <w:r>
+                        <w:rPr>
+                          <w:rFonts w:ascii="Consolas" w:hAnsi="Consolas"/>
+                          <w:b/>
+                          <w:color w:val="70AD47" w:themeColor="accent6"/>
+                        </w:rPr>
+                        <w:t>”</w:t>
+                      </w:r>
+                      <w:r>
+                        <w:rPr>
+                          <w:rFonts w:ascii="Consolas" w:hAnsi="Consolas"/>
+                          <w:color w:val="000000" w:themeColor="text1"/>
+                        </w:rPr>
+                        <w:t xml:space="preserve">; </w:t>
+                      </w:r>
+                      <w:proofErr w:type="spellStart"/>
+                      <w:r>
+                        <w:rPr>
+                          <w:rFonts w:ascii="Consolas" w:hAnsi="Consolas"/>
+                          <w:b/>
+                          <w:color w:val="4472C4" w:themeColor="accent1"/>
+                        </w:rPr>
+                        <w:t>var</w:t>
+                      </w:r>
+                      <w:proofErr w:type="spellEnd"/>
+                      <w:r>
+                        <w:rPr>
+                          <w:rFonts w:ascii="Consolas" w:hAnsi="Consolas"/>
+                          <w:color w:val="4472C4" w:themeColor="accent1"/>
+                        </w:rPr>
+                        <w:t xml:space="preserve"> </w:t>
+                      </w:r>
+                      <w:proofErr w:type="spellStart"/>
+                      <w:r>
+                        <w:rPr>
+                          <w:rFonts w:ascii="Consolas" w:hAnsi="Consolas"/>
+                          <w:color w:val="000000" w:themeColor="text1"/>
+                        </w:rPr>
+                        <w:t>i</w:t>
+                      </w:r>
+                      <w:proofErr w:type="spellEnd"/>
+                      <w:r>
+                        <w:rPr>
+                          <w:rFonts w:ascii="Consolas" w:hAnsi="Consolas"/>
+                          <w:color w:val="000000" w:themeColor="text1"/>
+                        </w:rPr>
+                        <w:t xml:space="preserve"> = </w:t>
+                      </w:r>
+                      <w:r>
+                        <w:rPr>
+                          <w:rFonts w:ascii="Consolas" w:hAnsi="Consolas"/>
+                          <w:color w:val="ED7D31" w:themeColor="accent2"/>
+                        </w:rPr>
+                        <w:t>0</w:t>
+                      </w:r>
+                      <w:r>
+                        <w:rPr>
+                          <w:rFonts w:ascii="Consolas" w:hAnsi="Consolas"/>
+                          <w:color w:val="000000" w:themeColor="text1"/>
+                        </w:rPr>
+                        <w:t>;</w:t>
+                      </w:r>
+                    </w:p>
+                    <w:p>
+                      <w:pPr>
+                        <w:ind w:left="720" w:firstLine="0"/>
+                        <w:rPr>
+                          <w:rFonts w:ascii="Consolas" w:hAnsi="Consolas"/>
+                          <w:color w:val="000000" w:themeColor="text1"/>
+                        </w:rPr>
+                      </w:pPr>
+                      <w:r>
+                        <w:rPr>
+                          <w:rFonts w:ascii="Consolas" w:hAnsi="Consolas"/>
+                          <w:b/>
+                          <w:color w:val="4472C4" w:themeColor="accent1"/>
+                        </w:rPr>
+                        <w:t>for</w:t>
+                      </w:r>
+                      <w:r>
+                        <w:rPr>
+                          <w:rFonts w:ascii="Consolas" w:hAnsi="Consolas"/>
+                          <w:color w:val="4472C4" w:themeColor="accent1"/>
+                        </w:rPr>
+                        <w:t xml:space="preserve"> </w:t>
+                      </w:r>
+                      <w:proofErr w:type="spellStart"/>
+                      <w:r>
+                        <w:rPr>
+                          <w:rFonts w:ascii="Consolas" w:hAnsi="Consolas"/>
+                          <w:color w:val="000000" w:themeColor="text1"/>
+                        </w:rPr>
+                        <w:t>i</w:t>
+                      </w:r>
+                      <w:proofErr w:type="spellEnd"/>
+                      <w:r>
+                        <w:rPr>
+                          <w:rFonts w:ascii="Consolas" w:hAnsi="Consolas"/>
+                          <w:color w:val="000000" w:themeColor="text1"/>
+                        </w:rPr>
+                        <w:t xml:space="preserve"> </w:t>
+                      </w:r>
+                      <w:r>
+                        <w:rPr>
+                          <w:rFonts w:ascii="Consolas" w:hAnsi="Consolas"/>
+                          <w:b/>
+                          <w:color w:val="4472C4" w:themeColor="accent1"/>
+                        </w:rPr>
+                        <w:t>to</w:t>
+                      </w:r>
+                      <w:r>
+                        <w:rPr>
+                          <w:rFonts w:ascii="Consolas" w:hAnsi="Consolas"/>
+                          <w:color w:val="4472C4" w:themeColor="accent1"/>
+                        </w:rPr>
+                        <w:t xml:space="preserve"> </w:t>
+                      </w:r>
+                      <w:r>
+                        <w:rPr>
+                          <w:rFonts w:ascii="Consolas" w:hAnsi="Consolas"/>
+                          <w:color w:val="000000" w:themeColor="text1"/>
+                        </w:rPr>
+                        <w:t>K {</w:t>
+                      </w:r>
+                    </w:p>
+                    <w:p>
+                      <w:pPr>
+                        <w:ind w:left="720" w:firstLine="0"/>
+                        <w:rPr>
+                          <w:rFonts w:ascii="Consolas" w:hAnsi="Consolas"/>
+                          <w:color w:val="000000" w:themeColor="text1"/>
+                        </w:rPr>
+                      </w:pPr>
+                      <w:r>
+                        <w:rPr>
+                          <w:rFonts w:ascii="Consolas" w:hAnsi="Consolas"/>
+                          <w:color w:val="000000" w:themeColor="text1"/>
+                        </w:rPr>
+                        <w:tab/>
+                        <w:t xml:space="preserve">a = </w:t>
+                      </w:r>
+                      <w:proofErr w:type="spellStart"/>
+                      <w:r>
+                        <w:rPr>
+                          <w:rFonts w:ascii="Consolas" w:hAnsi="Consolas"/>
+                          <w:color w:val="000000" w:themeColor="text1"/>
+                        </w:rPr>
+                        <w:t>a</w:t>
+                      </w:r>
+                      <w:proofErr w:type="spellEnd"/>
+                      <w:r>
+                        <w:rPr>
+                          <w:rFonts w:ascii="Consolas" w:hAnsi="Consolas"/>
+                          <w:color w:val="000000" w:themeColor="text1"/>
+                        </w:rPr>
+                        <w:t xml:space="preserve"> ^ </w:t>
+                      </w:r>
+                      <w:r>
+                        <w:rPr>
+                          <w:rFonts w:ascii="Consolas" w:hAnsi="Consolas"/>
+                          <w:b/>
+                          <w:color w:val="70AD47" w:themeColor="accent6"/>
+                        </w:rPr>
+                        <w:t>“</w:t>
+                      </w:r>
+                      <w:proofErr w:type="spellStart"/>
+                      <w:r>
+                        <w:rPr>
+                          <w:rFonts w:ascii="Consolas" w:hAnsi="Consolas"/>
+                          <w:b/>
+                          <w:color w:val="70AD47" w:themeColor="accent6"/>
+                        </w:rPr>
+                        <w:t>a</w:t>
+                      </w:r>
+                      <w:proofErr w:type="spellEnd"/>
+                      <w:r>
+                        <w:rPr>
+                          <w:rFonts w:ascii="Consolas" w:hAnsi="Consolas"/>
+                          <w:b/>
+                          <w:color w:val="70AD47" w:themeColor="accent6"/>
+                        </w:rPr>
+                        <w:t>”</w:t>
+                      </w:r>
+                      <w:r>
+                        <w:rPr>
+                          <w:rFonts w:ascii="Consolas" w:hAnsi="Consolas"/>
+                          <w:color w:val="000000" w:themeColor="text1"/>
+                        </w:rPr>
+                        <w:t>;</w:t>
+                      </w:r>
+                    </w:p>
+                    <w:p>
+                      <w:pPr>
+                        <w:ind w:left="720" w:firstLine="0"/>
+                        <w:rPr>
+                          <w:rFonts w:ascii="Consolas" w:hAnsi="Consolas"/>
+                          <w:color w:val="000000" w:themeColor="text1"/>
+                        </w:rPr>
+                      </w:pPr>
+                      <w:r>
+                        <w:rPr>
+                          <w:rFonts w:ascii="Consolas" w:hAnsi="Consolas"/>
+                          <w:color w:val="000000" w:themeColor="text1"/>
+                        </w:rPr>
+                        <w:tab/>
+                        <w:t xml:space="preserve">set = set </w:t>
+                      </w:r>
+                      <w:r>
+                        <w:rPr>
+                          <w:rFonts w:ascii="Consolas" w:hAnsi="Consolas"/>
+                          <w:b/>
+                          <w:color w:val="4472C4" w:themeColor="accent1"/>
+                        </w:rPr>
+                        <w:t>add</w:t>
+                      </w:r>
+                      <w:r>
+                        <w:rPr>
+                          <w:rFonts w:ascii="Consolas" w:hAnsi="Consolas"/>
+                          <w:color w:val="4472C4" w:themeColor="accent1"/>
+                        </w:rPr>
+                        <w:t xml:space="preserve"> </w:t>
+                      </w:r>
+                      <w:r>
+                        <w:rPr>
+                          <w:rFonts w:ascii="Consolas" w:hAnsi="Consolas"/>
+                          <w:color w:val="000000" w:themeColor="text1"/>
+                        </w:rPr>
+                        <w:t>a;</w:t>
+                      </w:r>
+                    </w:p>
+                    <w:p>
+                      <w:pPr>
+                        <w:ind w:left="720" w:firstLine="0"/>
+                        <w:rPr>
+                          <w:rFonts w:ascii="Consolas" w:hAnsi="Consolas"/>
+                          <w:color w:val="000000" w:themeColor="text1"/>
+                        </w:rPr>
+                      </w:pPr>
+                      <w:r>
+                        <w:rPr>
+                          <w:rFonts w:ascii="Consolas" w:hAnsi="Consolas"/>
+                          <w:color w:val="000000" w:themeColor="text1"/>
+                        </w:rPr>
+                        <w:t>};</w:t>
+                      </w:r>
+                    </w:p>
+                    <w:p>
+                      <w:pPr>
+                        <w:ind w:left="720" w:firstLine="0"/>
+                        <w:rPr>
+                          <w:rFonts w:ascii="Consolas" w:hAnsi="Consolas"/>
+                          <w:color w:val="000000" w:themeColor="text1"/>
+                        </w:rPr>
+                      </w:pPr>
+                      <w:r>
+                        <w:rPr>
+                          <w:rFonts w:ascii="Consolas" w:hAnsi="Consolas"/>
+                          <w:b/>
+                          <w:color w:val="4472C4" w:themeColor="accent1"/>
+                        </w:rPr>
+                        <w:t>print</w:t>
+                      </w:r>
+                      <w:r>
+                        <w:rPr>
+                          <w:rFonts w:ascii="Consolas" w:hAnsi="Consolas"/>
+                          <w:color w:val="4472C4" w:themeColor="accent1"/>
+                        </w:rPr>
+                        <w:t xml:space="preserve"> </w:t>
+                      </w:r>
+                      <w:r>
+                        <w:rPr>
+                          <w:rFonts w:ascii="Consolas" w:hAnsi="Consolas"/>
+                          <w:color w:val="000000" w:themeColor="text1"/>
+                        </w:rPr>
+                        <w:t>set;</w:t>
+                      </w:r>
+                    </w:p>
+                    <w:p>
+                      <w:pPr>
+                        <w:ind w:firstLine="0"/>
+                        <w:rPr>
+                          <w:rFonts w:ascii="Consolas" w:hAnsi="Consolas"/>
+                          <w:b/>
+                          <w:color w:val="000000" w:themeColor="text1"/>
+                        </w:rPr>
+                      </w:pPr>
+                      <w:r>
+                        <w:rPr>
+                          <w:rFonts w:ascii="Consolas" w:hAnsi="Consolas"/>
+                          <w:b/>
+                          <w:color w:val="4472C4" w:themeColor="accent1"/>
+                        </w:rPr>
+                        <w:t>end</w:t>
+                      </w:r>
+                      <w:r>
+                        <w:rPr>
+                          <w:rFonts w:ascii="Consolas" w:hAnsi="Consolas"/>
+                          <w:b/>
+                          <w:color w:val="4472C4" w:themeColor="accent1"/>
+                        </w:rPr>
+                        <w:t xml:space="preserve"> </w:t>
+                      </w:r>
+                      <w:r>
+                        <w:rPr>
+                          <w:rFonts w:ascii="Consolas" w:hAnsi="Consolas"/>
+                          <w:color w:val="A6A6A6" w:themeColor="background1" w:themeShade="A6"/>
+                        </w:rPr>
+                        <w:t>// Prints out K iterations of Kleene Star of {a}</w:t>
+                      </w:r>
+                    </w:p>
+                  </w:txbxContent>
+                </v:textbox>
+                <w10:wrap type="square"/>
+              </v:shape>
+            </w:pict>
+          </mc:Fallback>
+        </mc:AlternateContent>
+      </w:r>
+    </w:p>
+    <w:p>
+      <w:pPr>
+        <w:ind w:left="360"/>
+      </w:pPr>
+    </w:p>
+    <w:p/>
+    <w:p/>
+    <w:p/>
+    <w:p/>
+    <w:p/>
+    <w:p/>
+    <w:p/>
+    <w:p/>
+    <w:p/>
+    <w:p/>
+    <w:p>
+      <w:pPr>
+        <w:pStyle w:val="Heading1"/>
+        <w:numPr>
+          <w:ilvl w:val="0"/>
+          <w:numId w:val="1"/>
+        </w:numPr>
+      </w:pPr>
+      <w:r>
+        <w:t>Interpreter</w:t>
+      </w:r>
+    </w:p>
+    <w:p>
+      <w:pPr>
+        <w:ind w:firstLine="0"/>
+      </w:pPr>
+    </w:p>
+    <w:p>
+      <w:pPr>
+        <w:ind w:left="720" w:firstLine="0"/>
+      </w:pPr>
+      <w:r>
+        <w:t xml:space="preserve">To execute a program, </w:t>
+      </w:r>
+      <w:r>
+        <w:t xml:space="preserve">the program file must be passed to the interpreter as a command line argument, and should an input file be required, the input file must be passed to the interpreter </w:t>
+      </w:r>
+      <w:r>
+        <w:t>through the standard input device handle.</w:t>
+      </w:r>
+    </w:p>
+    <w:p>
+      <w:pPr>
+        <w:ind w:left="720" w:firstLine="0"/>
+      </w:pPr>
+      <w:r>
+        <w:rPr>
+          <w:rFonts w:ascii="Trebuchet MS" w:hAnsi="Trebuchet MS"/>
+          <w:noProof/>
+          <w:color w:val="000000" w:themeColor="text1"/>
+          <w:lang w:eastAsia="en-GB"/>
+        </w:rPr>
+        <mc:AlternateContent>
+          <mc:Choice Requires="wps">
+            <w:drawing>
+              <wp:anchor distT="0" distB="0" distL="114300" distR="114300" simplePos="0" relativeHeight="251671552" behindDoc="0" locked="0" layoutInCell="1" allowOverlap="1" wp14:anchorId="59C446A9" wp14:editId="2B579E84">
+                <wp:simplePos x="0" y="0"/>
+                <wp:positionH relativeFrom="column">
+                  <wp:posOffset>830580</wp:posOffset>
+                </wp:positionH>
+                <wp:positionV relativeFrom="paragraph">
+                  <wp:posOffset>66675</wp:posOffset>
+                </wp:positionV>
+                <wp:extent cx="5142865" cy="346075"/>
+                <wp:effectExtent l="0" t="0" r="13335" b="34925"/>
+                <wp:wrapSquare wrapText="bothSides"/>
+                <wp:docPr id="7" name="Text Box 7"/>
+                <wp:cNvGraphicFramePr/>
+                <a:graphic xmlns:a="http://schemas.openxmlformats.org/drawingml/2006/main">
+                  <a:graphicData uri="http://schemas.microsoft.com/office/word/2010/wordprocessingShape">
+                    <wps:wsp>
+                      <wps:cNvSpPr txBox="1"/>
+                      <wps:spPr>
+                        <a:xfrm>
+                          <a:off x="0" y="0"/>
+                          <a:ext cx="5142865" cy="346075"/>
+                        </a:xfrm>
+                        <a:prstGeom prst="rect">
+                          <a:avLst/>
+                        </a:prstGeom>
+                        <a:noFill/>
+                        <a:ln>
+                          <a:solidFill>
+                            <a:schemeClr val="accent1"/>
+                          </a:solidFill>
+                        </a:ln>
+                        <a:effectLst/>
+                      </wps:spPr>
+                      <wps:style>
+                        <a:lnRef idx="0">
+                          <a:schemeClr val="accent1"/>
+                        </a:lnRef>
+                        <a:fillRef idx="0">
+                          <a:schemeClr val="accent1"/>
+                        </a:fillRef>
+                        <a:effectRef idx="0">
+                          <a:schemeClr val="accent1"/>
+                        </a:effectRef>
+                        <a:fontRef idx="minor">
+                          <a:schemeClr val="dk1"/>
+                        </a:fontRef>
+                      </wps:style>
+                      <wps:txbx>
+                        <w:txbxContent>
+                          <w:p>
+                            <w:pPr>
+                              <w:ind w:firstLine="0"/>
+                              <w:rPr>
+                                <w:rFonts w:ascii="Consolas" w:hAnsi="Consolas"/>
+                                <w:color w:val="000000" w:themeColor="text1"/>
+                              </w:rPr>
+                            </w:pPr>
+                            <w:r>
+                              <w:rPr>
+                                <w:rFonts w:ascii="Consolas" w:hAnsi="Consolas"/>
+                                <w:color w:val="000000" w:themeColor="text1"/>
+                              </w:rPr>
+                              <w:t>$</w:t>
+                            </w:r>
+                            <w:proofErr w:type="gramStart"/>
+                            <w:r>
+                              <w:rPr>
+                                <w:rFonts w:ascii="Consolas" w:hAnsi="Consolas"/>
+                                <w:color w:val="000000" w:themeColor="text1"/>
+                              </w:rPr>
+                              <w:t>&gt; .</w:t>
+                            </w:r>
+                            <w:proofErr w:type="gramEnd"/>
+                            <w:r>
+                              <w:rPr>
+                                <w:rFonts w:ascii="Consolas" w:hAnsi="Consolas"/>
+                                <w:color w:val="000000" w:themeColor="text1"/>
+                              </w:rPr>
+                              <w:t>/</w:t>
+                            </w:r>
+                            <w:proofErr w:type="spellStart"/>
+                            <w:r>
+                              <w:rPr>
+                                <w:rFonts w:ascii="Consolas" w:hAnsi="Consolas"/>
+                                <w:color w:val="000000" w:themeColor="text1"/>
+                              </w:rPr>
+                              <w:t>mysplinterpreter</w:t>
+                            </w:r>
+                            <w:proofErr w:type="spellEnd"/>
+                            <w:r>
+                              <w:rPr>
+                                <w:rFonts w:ascii="Consolas" w:hAnsi="Consolas"/>
+                                <w:color w:val="000000" w:themeColor="text1"/>
+                              </w:rPr>
+                              <w:t xml:space="preserve"> prog1.ol &lt; prog1.in</w:t>
+                            </w:r>
+                          </w:p>
+                        </w:txbxContent>
+                      </wps:txbx>
+                      <wps:bodyPr rot="0" spcFirstLastPara="0" vertOverflow="overflow" horzOverflow="overflow" vert="horz" wrap="square" lIns="91440" tIns="45720" rIns="91440" bIns="45720" numCol="1" spcCol="0" rtlCol="0" fromWordArt="0" anchor="ctr" anchorCtr="0" forceAA="0" compatLnSpc="1">
+                        <a:prstTxWarp prst="textNoShape">
+                          <a:avLst/>
+                        </a:prstTxWarp>
+                        <a:noAutofit/>
+                      </wps:bodyPr>
+                    </wps:wsp>
+                  </a:graphicData>
+                </a:graphic>
+                <wp14:sizeRelH relativeFrom="margin">
+                  <wp14:pctWidth>0</wp14:pctWidth>
+                </wp14:sizeRelH>
+                <wp14:sizeRelV relativeFrom="margin">
+                  <wp14:pctHeight>0</wp14:pctHeight>
+                </wp14:sizeRelV>
+              </wp:anchor>
+            </w:drawing>
+          </mc:Choice>
+          <mc:Fallback>
+            <w:pict>
+              <v:shape w14:anchorId="59C446A9" id="Text Box 7" o:spid="_x0000_s1032" type="#_x0000_t202" style="position:absolute;left:0;text-align:left;margin-left:65.4pt;margin-top:5.25pt;width:404.95pt;height:27.25pt;z-index:251671552;visibility:visible;mso-wrap-style:square;mso-width-percent:0;mso-height-percent:0;mso-wrap-distance-left:9pt;mso-wrap-distance-top:0;mso-wrap-distance-right:9pt;mso-wrap-distance-bottom:0;mso-position-horizontal:absolute;mso-position-horizontal-relative:text;mso-position-vertical:absolute;mso-position-vertical-relative:text;mso-width-percent:0;mso-height-percent:0;mso-width-relative:margin;mso-height-relative:margin;v-text-anchor:middle" o:gfxdata="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" filled="f" strokecolor="#4472c4 [3204]">
+                <v:textbox>
+                  <w:txbxContent>
+                    <w:p>
+                      <w:pPr>
+                        <w:ind w:firstLine="0"/>
+                        <w:rPr>
+                          <w:rFonts w:ascii="Consolas" w:hAnsi="Consolas"/>
+                          <w:color w:val="000000" w:themeColor="text1"/>
+                        </w:rPr>
+                      </w:pPr>
+                      <w:r>
+                        <w:rPr>
+                          <w:rFonts w:ascii="Consolas" w:hAnsi="Consolas"/>
+                          <w:color w:val="000000" w:themeColor="text1"/>
+                        </w:rPr>
+                        <w:t>$</w:t>
+                      </w:r>
+                      <w:proofErr w:type="gramStart"/>
+                      <w:r>
+                        <w:rPr>
+                          <w:rFonts w:ascii="Consolas" w:hAnsi="Consolas"/>
+                          <w:color w:val="000000" w:themeColor="text1"/>
+                        </w:rPr>
+                        <w:t>&gt; .</w:t>
+                      </w:r>
+                      <w:proofErr w:type="gramEnd"/>
+                      <w:r>
+                        <w:rPr>
+                          <w:rFonts w:ascii="Consolas" w:hAnsi="Consolas"/>
+                          <w:color w:val="000000" w:themeColor="text1"/>
+                        </w:rPr>
+                        <w:t>/</w:t>
+                      </w:r>
+                      <w:proofErr w:type="spellStart"/>
+                      <w:r>
+                        <w:rPr>
+                          <w:rFonts w:ascii="Consolas" w:hAnsi="Consolas"/>
+                          <w:color w:val="000000" w:themeColor="text1"/>
+                        </w:rPr>
+                        <w:t>mysplinterpreter</w:t>
+                      </w:r>
+                      <w:proofErr w:type="spellEnd"/>
+                      <w:r>
+                        <w:rPr>
+                          <w:rFonts w:ascii="Consolas" w:hAnsi="Consolas"/>
+                          <w:color w:val="000000" w:themeColor="text1"/>
+                        </w:rPr>
+                        <w:t xml:space="preserve"> prog1.ol &lt; prog1.in</w:t>
+                      </w:r>
+                    </w:p>
+                  </w:txbxContent>
+                </v:textbox>
+                <w10:wrap type="square"/>
+              </v:shape>
+            </w:pict>
+          </mc:Fallback>
+        </mc:AlternateContent>
+      </w:r>
+    </w:p>
+    <w:p/>
+    <w:p/>
+    <w:p/>
+    <w:p>
+      <w:pPr>
+        <w:ind w:left="720" w:firstLine="0"/>
+        <w:rPr>
+          <w:rFonts w:ascii="Consolas" w:hAnsi="Consolas" w:cstheme="minorHAnsi"/>
+        </w:rPr>
+      </w:pPr>
+      <w:r>
+        <w:t xml:space="preserve">The interpreter treats each line in the input file as a set, and stores it as a variable </w:t>
+      </w:r>
+      <w:proofErr w:type="spellStart"/>
+      <w:r>
+        <w:rPr>
+          <w:rFonts w:ascii="Consolas" w:hAnsi="Consolas"/>
+        </w:rPr>
+        <w:t>INPUTn</w:t>
+      </w:r>
+      <w:proofErr w:type="spellEnd"/>
+      <w:r>
+        <w:rPr>
+          <w:rFonts w:ascii="Consolas" w:hAnsi="Consolas"/>
+        </w:rPr>
+        <w:t xml:space="preserve"> </w:t>
+      </w:r>
+      <w:r>
+        <w:rPr>
+          <w:rFonts w:cstheme="minorHAnsi"/>
+        </w:rPr>
+        <w:t xml:space="preserve">(where </w:t>
+      </w:r>
+      <w:r>
+        <w:rPr>
+          <w:rFonts w:cstheme="minorHAnsi"/>
+          <w:b/>
+        </w:rPr>
+        <w:t>n</w:t>
+      </w:r>
+      <w:r>
+        <w:rPr>
+          <w:rFonts w:cstheme="minorHAnsi"/>
+        </w:rPr>
+        <w:t xml:space="preserve"> is the line number in the file). The interpreter continues to read the file until it reaches an integer, which it stores as variable </w:t>
+      </w:r>
+      <w:r>
+        <w:rPr>
+          <w:rFonts w:ascii="Consolas" w:hAnsi="Consolas" w:cstheme="minorHAnsi"/>
+        </w:rPr>
+        <w:t>K.</w:t>
+      </w:r>
+    </w:p>
+    <w:p>
+      <w:pPr>
+        <w:ind w:left="720" w:firstLine="0"/>
+        <w:rPr>
+          <w:rFonts w:ascii="Times New Roman" w:hAnsi="Times New Roman" w:cs="Times New Roman"/>
+        </w:rPr>
+      </w:pPr>
+    </w:p>
+    <w:p>
+      <w:pPr>
+        <w:ind w:left="720" w:firstLine="0"/>
+        <w:jc w:val="right"/>
+        <w:rPr>
+          <w:rFonts w:ascii="Times New Roman" w:hAnsi="Times New Roman" w:cs="Times New Roman"/>
+          <w:b/>
+          <w:color w:val="FF0000"/>
+        </w:rPr>
+      </w:pPr>
+      <w:r>
+        <w:rPr>
+          <w:rFonts w:ascii="Times New Roman" w:hAnsi="Times New Roman" w:cs="Times New Roman"/>
+          <w:b/>
+          <w:color w:val="FF0000"/>
+        </w:rPr>
+        <w:t>Should the integer at the end of the file be missing, the interpreter will read until EOF and then output a “Variable not declared” error.</w:t>
+      </w:r>
+      <w:bookmarkStart w:id="0" w:name="_GoBack"/>
+      <w:bookmarkEnd w:id="0"/>
+      <w:r>
+        <w:rPr>
+          <w:rFonts w:ascii="Times New Roman" w:hAnsi="Times New Roman" w:cs="Times New Roman"/>
+          <w:b/>
+          <w:color w:val="FF0000"/>
+        </w:rPr>
+        <w:t xml:space="preserve"> </w:t>
       </w:r>
     </w:p>
     <w:sectPr>

</xml_diff>